<commit_message>
upgrade the presentation and documentation
</commit_message>
<xml_diff>
--- a/My-Digital-Will-Project/Documentation/Time Coders_documentation.docx
+++ b/My-Digital-Will-Project/Documentation/Time Coders_documentation.docx
@@ -1,16 +1,2453 @@
 
 <file path=word/document.xml><?xml version="1.0" encoding="utf-8"?>
 <w:document xmlns:wpc="http://schemas.microsoft.com/office/word/2010/wordprocessingCanvas" xmlns:cx="http://schemas.microsoft.com/office/drawing/2014/chartex" xmlns:cx1="http://schemas.microsoft.com/office/drawing/2015/9/8/chartex" xmlns:cx2="http://schemas.microsoft.com/office/drawing/2015/10/21/chartex" xmlns:cx3="http://schemas.microsoft.com/office/drawing/2016/5/9/chartex" xmlns:cx4="http://schemas.microsoft.com/office/drawing/2016/5/10/chartex" xmlns:cx5="http://schemas.microsoft.com/office/drawing/2016/5/11/chartex" xmlns:cx6="http://schemas.microsoft.com/office/drawing/2016/5/12/chartex" xmlns:cx7="http://schemas.microsoft.com/office/drawing/2016/5/13/chartex" xmlns:cx8="http://schemas.microsoft.com/office/drawing/2016/5/14/chartex" xmlns:mc="http://schemas.openxmlformats.org/markup-compatibility/2006" xmlns:aink="http://schemas.microsoft.com/office/drawing/2016/ink" xmlns:am3d="http://schemas.microsoft.com/office/drawing/2017/model3d" xmlns:o="urn:schemas-microsoft-com:office:office" xmlns:oel="http://schemas.microsoft.com/office/2019/extlst" xmlns:r="http://schemas.openxmlformats.org/officeDocument/2006/relationships" xmlns:m="http://schemas.openxmlformats.org/officeDocument/2006/math" xmlns:v="urn:schemas-microsoft-com:vml" xmlns:wp14="http://schemas.microsoft.com/office/word/2010/wordprocessingDrawing" xmlns:wp="http://schemas.openxmlformats.org/drawingml/2006/wordprocessingDrawing" xmlns:w10="urn:schemas-microsoft-com:office:word" xmlns:w="http://schemas.openxmlformats.org/wordprocessingml/2006/main" xmlns:w14="http://schemas.microsoft.com/office/word/2010/wordml" xmlns:w15="http://schemas.microsoft.com/office/word/2012/wordml" xmlns:w16cex="http://schemas.microsoft.com/office/word/2018/wordml/cex" xmlns:w16cid="http://schemas.microsoft.com/office/word/2016/wordml/cid" xmlns:w16="http://schemas.microsoft.com/office/word/2018/wordml" xmlns:w16sdtdh="http://schemas.microsoft.com/office/word/2020/wordml/sdtdatahash" xmlns:w16se="http://schemas.microsoft.com/office/word/2015/wordml/symex" xmlns:wpg="http://schemas.microsoft.com/office/word/2010/wordprocessingGroup" xmlns:wpi="http://schemas.microsoft.com/office/word/2010/wordprocessingInk" xmlns:wne="http://schemas.microsoft.com/office/word/2006/wordml" xmlns:wps="http://schemas.microsoft.com/office/word/2010/wordprocessingShape" mc:Ignorable="w14 w15 w16se w16cid w16 w16cex w16sdtdh wp14">
+  <w:background w:color="E7E6E6" w:themeColor="background2"/>
   <w:body>
     <w:p/>
+    <w:p>
+      <w:r>
+        <w:rPr>
+          <w:noProof/>
+        </w:rPr>
+        <w:drawing>
+          <wp:anchor distT="0" distB="0" distL="114300" distR="114300" simplePos="0" relativeHeight="251658240" behindDoc="0" locked="0" layoutInCell="1" allowOverlap="1" wp14:anchorId="181A1961" wp14:editId="19DE8705">
+            <wp:simplePos x="914400" y="1196340"/>
+            <wp:positionH relativeFrom="margin">
+              <wp:align>center</wp:align>
+            </wp:positionH>
+            <wp:positionV relativeFrom="margin">
+              <wp:align>center</wp:align>
+            </wp:positionV>
+            <wp:extent cx="5731510" cy="3701415"/>
+            <wp:effectExtent l="0" t="0" r="2540" b="0"/>
+            <wp:wrapSquare wrapText="bothSides"/>
+            <wp:docPr id="1519476406" name="Picture 4" descr="A grey background with white text&#10;&#10;Description automatically generated"/>
+            <wp:cNvGraphicFramePr>
+              <a:graphicFrameLocks xmlns:a="http://schemas.openxmlformats.org/drawingml/2006/main" noChangeAspect="1"/>
+            </wp:cNvGraphicFramePr>
+            <a:graphic xmlns:a="http://schemas.openxmlformats.org/drawingml/2006/main">
+              <a:graphicData uri="http://schemas.openxmlformats.org/drawingml/2006/picture">
+                <pic:pic xmlns:pic="http://schemas.openxmlformats.org/drawingml/2006/picture">
+                  <pic:nvPicPr>
+                    <pic:cNvPr id="1519476406" name="Picture 4" descr="A grey background with white text&#10;&#10;Description automatically generated"/>
+                    <pic:cNvPicPr/>
+                  </pic:nvPicPr>
+                  <pic:blipFill>
+                    <a:blip r:embed="rId8">
+                      <a:extLst>
+                        <a:ext uri="{28A0092B-C50C-407E-A947-70E740481C1C}">
+                          <a14:useLocalDpi xmlns:a14="http://schemas.microsoft.com/office/drawing/2010/main" val="0"/>
+                        </a:ext>
+                      </a:extLst>
+                    </a:blip>
+                    <a:stretch>
+                      <a:fillRect/>
+                    </a:stretch>
+                  </pic:blipFill>
+                  <pic:spPr>
+                    <a:xfrm>
+                      <a:off x="0" y="0"/>
+                      <a:ext cx="5731510" cy="3701415"/>
+                    </a:xfrm>
+                    <a:prstGeom prst="rect">
+                      <a:avLst/>
+                    </a:prstGeom>
+                  </pic:spPr>
+                </pic:pic>
+              </a:graphicData>
+            </a:graphic>
+          </wp:anchor>
+        </w:drawing>
+      </w:r>
+      <w:r>
+        <w:br w:type="page"/>
+      </w:r>
+    </w:p>
+    <w:sdt>
+      <w:sdtPr>
+        <w:rPr>
+          <w:rFonts w:ascii="Amasis MT Pro Black" w:hAnsi="Amasis MT Pro Black"/>
+          <w:sz w:val="52"/>
+          <w:szCs w:val="52"/>
+        </w:rPr>
+        <w:id w:val="-1460797743"/>
+        <w:docPartObj>
+          <w:docPartGallery w:val="Table of Contents"/>
+          <w:docPartUnique/>
+        </w:docPartObj>
+      </w:sdtPr>
+      <w:sdtEndPr>
+        <w:rPr>
+          <w:rFonts w:eastAsiaTheme="minorHAnsi" w:cstheme="minorBidi"/>
+          <w:b/>
+          <w:bCs/>
+          <w:noProof/>
+          <w:color w:val="auto"/>
+          <w:kern w:val="2"/>
+          <w:sz w:val="40"/>
+          <w:szCs w:val="40"/>
+          <w14:ligatures w14:val="standardContextual"/>
+        </w:rPr>
+      </w:sdtEndPr>
+      <w:sdtContent>
+        <w:p>
+          <w:pPr>
+            <w:pStyle w:val="TOCHeading"/>
+            <w:jc w:val="center"/>
+            <w:rPr>
+              <w:rFonts w:ascii="Amasis MT Pro Black" w:hAnsi="Amasis MT Pro Black"/>
+              <w:color w:val="404040" w:themeColor="text1" w:themeTint="BF"/>
+              <w:sz w:val="52"/>
+              <w:szCs w:val="52"/>
+            </w:rPr>
+          </w:pPr>
+          <w:r>
+            <w:rPr>
+              <w:rFonts w:ascii="Amasis MT Pro Black" w:hAnsi="Amasis MT Pro Black"/>
+              <w:color w:val="404040" w:themeColor="text1" w:themeTint="BF"/>
+              <w:sz w:val="52"/>
+              <w:szCs w:val="52"/>
+            </w:rPr>
+            <w:t>Table of Contents</w:t>
+          </w:r>
+        </w:p>
+        <w:p/>
+        <w:p/>
+        <w:p>
+          <w:pPr>
+            <w:pStyle w:val="TOC1"/>
+            <w:tabs>
+              <w:tab w:val="right" w:leader="dot" w:pos="9016"/>
+            </w:tabs>
+            <w:rPr>
+              <w:rFonts w:ascii="Amasis MT Pro Black" w:eastAsiaTheme="minorEastAsia" w:hAnsi="Amasis MT Pro Black"/>
+              <w:noProof/>
+              <w:color w:val="767171" w:themeColor="background2" w:themeShade="80"/>
+              <w:sz w:val="40"/>
+              <w:szCs w:val="40"/>
+            </w:rPr>
+          </w:pPr>
+          <w:r>
+            <w:rPr>
+              <w:rFonts w:ascii="Amasis MT Pro Black" w:hAnsi="Amasis MT Pro Black"/>
+              <w:sz w:val="40"/>
+              <w:szCs w:val="40"/>
+            </w:rPr>
+            <w:fldChar w:fldCharType="begin"/>
+          </w:r>
+          <w:r>
+            <w:rPr>
+              <w:rFonts w:ascii="Amasis MT Pro Black" w:hAnsi="Amasis MT Pro Black"/>
+              <w:sz w:val="40"/>
+              <w:szCs w:val="40"/>
+            </w:rPr>
+            <w:instrText xml:space="preserve"> TOC \o "1-3" \h \z \u </w:instrText>
+          </w:r>
+          <w:r>
+            <w:rPr>
+              <w:rFonts w:ascii="Amasis MT Pro Black" w:hAnsi="Amasis MT Pro Black"/>
+              <w:sz w:val="40"/>
+              <w:szCs w:val="40"/>
+            </w:rPr>
+            <w:fldChar w:fldCharType="separate"/>
+          </w:r>
+          <w:hyperlink w:anchor="_Toc154239966" w:history="1">
+            <w:r>
+              <w:rPr>
+                <w:rStyle w:val="Hyperlink"/>
+                <w:rFonts w:ascii="Amasis MT Pro Black" w:hAnsi="Amasis MT Pro Black"/>
+                <w:b/>
+                <w:bCs/>
+                <w:noProof/>
+                <w:color w:val="767171" w:themeColor="background2" w:themeShade="80"/>
+                <w:sz w:val="40"/>
+                <w:szCs w:val="40"/>
+              </w:rPr>
+              <w:t>1.About us</w:t>
+            </w:r>
+            <w:r>
+              <w:rPr>
+                <w:rFonts w:ascii="Amasis MT Pro Black" w:hAnsi="Amasis MT Pro Black"/>
+                <w:noProof/>
+                <w:webHidden/>
+                <w:color w:val="767171" w:themeColor="background2" w:themeShade="80"/>
+                <w:sz w:val="40"/>
+                <w:szCs w:val="40"/>
+              </w:rPr>
+              <w:tab/>
+            </w:r>
+            <w:r>
+              <w:rPr>
+                <w:rFonts w:ascii="Amasis MT Pro Black" w:hAnsi="Amasis MT Pro Black"/>
+                <w:noProof/>
+                <w:webHidden/>
+                <w:color w:val="767171" w:themeColor="background2" w:themeShade="80"/>
+                <w:sz w:val="40"/>
+                <w:szCs w:val="40"/>
+              </w:rPr>
+              <w:fldChar w:fldCharType="begin"/>
+            </w:r>
+            <w:r>
+              <w:rPr>
+                <w:rFonts w:ascii="Amasis MT Pro Black" w:hAnsi="Amasis MT Pro Black"/>
+                <w:noProof/>
+                <w:webHidden/>
+                <w:color w:val="767171" w:themeColor="background2" w:themeShade="80"/>
+                <w:sz w:val="40"/>
+                <w:szCs w:val="40"/>
+              </w:rPr>
+              <w:instrText xml:space="preserve"> PAGEREF _Toc154239966 \h </w:instrText>
+            </w:r>
+            <w:r>
+              <w:rPr>
+                <w:rFonts w:ascii="Amasis MT Pro Black" w:hAnsi="Amasis MT Pro Black"/>
+                <w:noProof/>
+                <w:webHidden/>
+                <w:color w:val="767171" w:themeColor="background2" w:themeShade="80"/>
+                <w:sz w:val="40"/>
+                <w:szCs w:val="40"/>
+              </w:rPr>
+            </w:r>
+            <w:r>
+              <w:rPr>
+                <w:rFonts w:ascii="Amasis MT Pro Black" w:hAnsi="Amasis MT Pro Black"/>
+                <w:noProof/>
+                <w:webHidden/>
+                <w:color w:val="767171" w:themeColor="background2" w:themeShade="80"/>
+                <w:sz w:val="40"/>
+                <w:szCs w:val="40"/>
+              </w:rPr>
+              <w:fldChar w:fldCharType="separate"/>
+            </w:r>
+            <w:r>
+              <w:rPr>
+                <w:rFonts w:ascii="Amasis MT Pro Black" w:hAnsi="Amasis MT Pro Black"/>
+                <w:noProof/>
+                <w:webHidden/>
+                <w:color w:val="767171" w:themeColor="background2" w:themeShade="80"/>
+                <w:sz w:val="40"/>
+                <w:szCs w:val="40"/>
+              </w:rPr>
+              <w:t>3</w:t>
+            </w:r>
+            <w:r>
+              <w:rPr>
+                <w:rFonts w:ascii="Amasis MT Pro Black" w:hAnsi="Amasis MT Pro Black"/>
+                <w:noProof/>
+                <w:webHidden/>
+                <w:color w:val="767171" w:themeColor="background2" w:themeShade="80"/>
+                <w:sz w:val="40"/>
+                <w:szCs w:val="40"/>
+              </w:rPr>
+              <w:fldChar w:fldCharType="end"/>
+            </w:r>
+          </w:hyperlink>
+        </w:p>
+        <w:p>
+          <w:pPr>
+            <w:pStyle w:val="TOC1"/>
+            <w:tabs>
+              <w:tab w:val="right" w:leader="dot" w:pos="9016"/>
+            </w:tabs>
+            <w:rPr>
+              <w:rFonts w:ascii="Amasis MT Pro Black" w:eastAsiaTheme="minorEastAsia" w:hAnsi="Amasis MT Pro Black"/>
+              <w:noProof/>
+              <w:color w:val="767171" w:themeColor="background2" w:themeShade="80"/>
+              <w:sz w:val="40"/>
+              <w:szCs w:val="40"/>
+            </w:rPr>
+          </w:pPr>
+          <w:hyperlink w:anchor="_Toc154239967" w:history="1">
+            <w:r>
+              <w:rPr>
+                <w:rStyle w:val="Hyperlink"/>
+                <w:rFonts w:ascii="Amasis MT Pro Black" w:hAnsi="Amasis MT Pro Black"/>
+                <w:b/>
+                <w:bCs/>
+                <w:noProof/>
+                <w:color w:val="767171" w:themeColor="background2" w:themeShade="80"/>
+                <w:sz w:val="40"/>
+                <w:szCs w:val="40"/>
+              </w:rPr>
+              <w:t>2.Application Description</w:t>
+            </w:r>
+            <w:r>
+              <w:rPr>
+                <w:rFonts w:ascii="Amasis MT Pro Black" w:hAnsi="Amasis MT Pro Black"/>
+                <w:noProof/>
+                <w:webHidden/>
+                <w:color w:val="767171" w:themeColor="background2" w:themeShade="80"/>
+                <w:sz w:val="40"/>
+                <w:szCs w:val="40"/>
+              </w:rPr>
+              <w:tab/>
+            </w:r>
+            <w:r>
+              <w:rPr>
+                <w:rFonts w:ascii="Amasis MT Pro Black" w:hAnsi="Amasis MT Pro Black"/>
+                <w:noProof/>
+                <w:webHidden/>
+                <w:color w:val="767171" w:themeColor="background2" w:themeShade="80"/>
+                <w:sz w:val="40"/>
+                <w:szCs w:val="40"/>
+              </w:rPr>
+              <w:fldChar w:fldCharType="begin"/>
+            </w:r>
+            <w:r>
+              <w:rPr>
+                <w:rFonts w:ascii="Amasis MT Pro Black" w:hAnsi="Amasis MT Pro Black"/>
+                <w:noProof/>
+                <w:webHidden/>
+                <w:color w:val="767171" w:themeColor="background2" w:themeShade="80"/>
+                <w:sz w:val="40"/>
+                <w:szCs w:val="40"/>
+              </w:rPr>
+              <w:instrText xml:space="preserve"> PAGEREF _Toc154239967 \h </w:instrText>
+            </w:r>
+            <w:r>
+              <w:rPr>
+                <w:rFonts w:ascii="Amasis MT Pro Black" w:hAnsi="Amasis MT Pro Black"/>
+                <w:noProof/>
+                <w:webHidden/>
+                <w:color w:val="767171" w:themeColor="background2" w:themeShade="80"/>
+                <w:sz w:val="40"/>
+                <w:szCs w:val="40"/>
+              </w:rPr>
+            </w:r>
+            <w:r>
+              <w:rPr>
+                <w:rFonts w:ascii="Amasis MT Pro Black" w:hAnsi="Amasis MT Pro Black"/>
+                <w:noProof/>
+                <w:webHidden/>
+                <w:color w:val="767171" w:themeColor="background2" w:themeShade="80"/>
+                <w:sz w:val="40"/>
+                <w:szCs w:val="40"/>
+              </w:rPr>
+              <w:fldChar w:fldCharType="separate"/>
+            </w:r>
+            <w:r>
+              <w:rPr>
+                <w:rFonts w:ascii="Amasis MT Pro Black" w:hAnsi="Amasis MT Pro Black"/>
+                <w:noProof/>
+                <w:webHidden/>
+                <w:color w:val="767171" w:themeColor="background2" w:themeShade="80"/>
+                <w:sz w:val="40"/>
+                <w:szCs w:val="40"/>
+              </w:rPr>
+              <w:t>3</w:t>
+            </w:r>
+            <w:r>
+              <w:rPr>
+                <w:rFonts w:ascii="Amasis MT Pro Black" w:hAnsi="Amasis MT Pro Black"/>
+                <w:noProof/>
+                <w:webHidden/>
+                <w:color w:val="767171" w:themeColor="background2" w:themeShade="80"/>
+                <w:sz w:val="40"/>
+                <w:szCs w:val="40"/>
+              </w:rPr>
+              <w:fldChar w:fldCharType="end"/>
+            </w:r>
+          </w:hyperlink>
+        </w:p>
+        <w:p>
+          <w:pPr>
+            <w:pStyle w:val="TOC1"/>
+            <w:tabs>
+              <w:tab w:val="right" w:leader="dot" w:pos="9016"/>
+            </w:tabs>
+            <w:rPr>
+              <w:rFonts w:ascii="Amasis MT Pro Black" w:eastAsiaTheme="minorEastAsia" w:hAnsi="Amasis MT Pro Black"/>
+              <w:noProof/>
+              <w:color w:val="767171" w:themeColor="background2" w:themeShade="80"/>
+              <w:sz w:val="40"/>
+              <w:szCs w:val="40"/>
+            </w:rPr>
+          </w:pPr>
+          <w:hyperlink w:anchor="_Toc154239968" w:history="1">
+            <w:r>
+              <w:rPr>
+                <w:rStyle w:val="Hyperlink"/>
+                <w:rFonts w:ascii="Amasis MT Pro Black" w:hAnsi="Amasis MT Pro Black"/>
+                <w:b/>
+                <w:bCs/>
+                <w:noProof/>
+                <w:color w:val="767171" w:themeColor="background2" w:themeShade="80"/>
+                <w:sz w:val="40"/>
+                <w:szCs w:val="40"/>
+              </w:rPr>
+              <w:t>3.Stages of Realizations</w:t>
+            </w:r>
+            <w:r>
+              <w:rPr>
+                <w:rFonts w:ascii="Amasis MT Pro Black" w:hAnsi="Amasis MT Pro Black"/>
+                <w:noProof/>
+                <w:webHidden/>
+                <w:color w:val="767171" w:themeColor="background2" w:themeShade="80"/>
+                <w:sz w:val="40"/>
+                <w:szCs w:val="40"/>
+              </w:rPr>
+              <w:tab/>
+            </w:r>
+            <w:r>
+              <w:rPr>
+                <w:rFonts w:ascii="Amasis MT Pro Black" w:hAnsi="Amasis MT Pro Black"/>
+                <w:noProof/>
+                <w:webHidden/>
+                <w:color w:val="767171" w:themeColor="background2" w:themeShade="80"/>
+                <w:sz w:val="40"/>
+                <w:szCs w:val="40"/>
+              </w:rPr>
+              <w:fldChar w:fldCharType="begin"/>
+            </w:r>
+            <w:r>
+              <w:rPr>
+                <w:rFonts w:ascii="Amasis MT Pro Black" w:hAnsi="Amasis MT Pro Black"/>
+                <w:noProof/>
+                <w:webHidden/>
+                <w:color w:val="767171" w:themeColor="background2" w:themeShade="80"/>
+                <w:sz w:val="40"/>
+                <w:szCs w:val="40"/>
+              </w:rPr>
+              <w:instrText xml:space="preserve"> PAGEREF _Toc154239968 \h </w:instrText>
+            </w:r>
+            <w:r>
+              <w:rPr>
+                <w:rFonts w:ascii="Amasis MT Pro Black" w:hAnsi="Amasis MT Pro Black"/>
+                <w:noProof/>
+                <w:webHidden/>
+                <w:color w:val="767171" w:themeColor="background2" w:themeShade="80"/>
+                <w:sz w:val="40"/>
+                <w:szCs w:val="40"/>
+              </w:rPr>
+            </w:r>
+            <w:r>
+              <w:rPr>
+                <w:rFonts w:ascii="Amasis MT Pro Black" w:hAnsi="Amasis MT Pro Black"/>
+                <w:noProof/>
+                <w:webHidden/>
+                <w:color w:val="767171" w:themeColor="background2" w:themeShade="80"/>
+                <w:sz w:val="40"/>
+                <w:szCs w:val="40"/>
+              </w:rPr>
+              <w:fldChar w:fldCharType="separate"/>
+            </w:r>
+            <w:r>
+              <w:rPr>
+                <w:rFonts w:ascii="Amasis MT Pro Black" w:hAnsi="Amasis MT Pro Black"/>
+                <w:noProof/>
+                <w:webHidden/>
+                <w:color w:val="767171" w:themeColor="background2" w:themeShade="80"/>
+                <w:sz w:val="40"/>
+                <w:szCs w:val="40"/>
+              </w:rPr>
+              <w:t>3</w:t>
+            </w:r>
+            <w:r>
+              <w:rPr>
+                <w:rFonts w:ascii="Amasis MT Pro Black" w:hAnsi="Amasis MT Pro Black"/>
+                <w:noProof/>
+                <w:webHidden/>
+                <w:color w:val="767171" w:themeColor="background2" w:themeShade="80"/>
+                <w:sz w:val="40"/>
+                <w:szCs w:val="40"/>
+              </w:rPr>
+              <w:fldChar w:fldCharType="end"/>
+            </w:r>
+          </w:hyperlink>
+        </w:p>
+        <w:p>
+          <w:pPr>
+            <w:pStyle w:val="TOC1"/>
+            <w:tabs>
+              <w:tab w:val="right" w:leader="dot" w:pos="9016"/>
+            </w:tabs>
+            <w:rPr>
+              <w:rFonts w:ascii="Amasis MT Pro Black" w:eastAsiaTheme="minorEastAsia" w:hAnsi="Amasis MT Pro Black"/>
+              <w:noProof/>
+              <w:color w:val="767171" w:themeColor="background2" w:themeShade="80"/>
+              <w:sz w:val="40"/>
+              <w:szCs w:val="40"/>
+            </w:rPr>
+          </w:pPr>
+          <w:hyperlink w:anchor="_Toc154239969" w:history="1">
+            <w:r>
+              <w:rPr>
+                <w:rStyle w:val="Hyperlink"/>
+                <w:rFonts w:ascii="Amasis MT Pro Black" w:hAnsi="Amasis MT Pro Black"/>
+                <w:b/>
+                <w:bCs/>
+                <w:noProof/>
+                <w:color w:val="767171" w:themeColor="background2" w:themeShade="80"/>
+                <w:sz w:val="40"/>
+                <w:szCs w:val="40"/>
+              </w:rPr>
+              <w:t>4.Used Technologies</w:t>
+            </w:r>
+            <w:r>
+              <w:rPr>
+                <w:rFonts w:ascii="Amasis MT Pro Black" w:hAnsi="Amasis MT Pro Black"/>
+                <w:noProof/>
+                <w:webHidden/>
+                <w:color w:val="767171" w:themeColor="background2" w:themeShade="80"/>
+                <w:sz w:val="40"/>
+                <w:szCs w:val="40"/>
+              </w:rPr>
+              <w:tab/>
+            </w:r>
+            <w:r>
+              <w:rPr>
+                <w:rFonts w:ascii="Amasis MT Pro Black" w:hAnsi="Amasis MT Pro Black"/>
+                <w:noProof/>
+                <w:webHidden/>
+                <w:color w:val="767171" w:themeColor="background2" w:themeShade="80"/>
+                <w:sz w:val="40"/>
+                <w:szCs w:val="40"/>
+              </w:rPr>
+              <w:fldChar w:fldCharType="begin"/>
+            </w:r>
+            <w:r>
+              <w:rPr>
+                <w:rFonts w:ascii="Amasis MT Pro Black" w:hAnsi="Amasis MT Pro Black"/>
+                <w:noProof/>
+                <w:webHidden/>
+                <w:color w:val="767171" w:themeColor="background2" w:themeShade="80"/>
+                <w:sz w:val="40"/>
+                <w:szCs w:val="40"/>
+              </w:rPr>
+              <w:instrText xml:space="preserve"> PAGEREF _Toc154239969 \h </w:instrText>
+            </w:r>
+            <w:r>
+              <w:rPr>
+                <w:rFonts w:ascii="Amasis MT Pro Black" w:hAnsi="Amasis MT Pro Black"/>
+                <w:noProof/>
+                <w:webHidden/>
+                <w:color w:val="767171" w:themeColor="background2" w:themeShade="80"/>
+                <w:sz w:val="40"/>
+                <w:szCs w:val="40"/>
+              </w:rPr>
+            </w:r>
+            <w:r>
+              <w:rPr>
+                <w:rFonts w:ascii="Amasis MT Pro Black" w:hAnsi="Amasis MT Pro Black"/>
+                <w:noProof/>
+                <w:webHidden/>
+                <w:color w:val="767171" w:themeColor="background2" w:themeShade="80"/>
+                <w:sz w:val="40"/>
+                <w:szCs w:val="40"/>
+              </w:rPr>
+              <w:fldChar w:fldCharType="separate"/>
+            </w:r>
+            <w:r>
+              <w:rPr>
+                <w:rFonts w:ascii="Amasis MT Pro Black" w:hAnsi="Amasis MT Pro Black"/>
+                <w:noProof/>
+                <w:webHidden/>
+                <w:color w:val="767171" w:themeColor="background2" w:themeShade="80"/>
+                <w:sz w:val="40"/>
+                <w:szCs w:val="40"/>
+              </w:rPr>
+              <w:t>3</w:t>
+            </w:r>
+            <w:r>
+              <w:rPr>
+                <w:rFonts w:ascii="Amasis MT Pro Black" w:hAnsi="Amasis MT Pro Black"/>
+                <w:noProof/>
+                <w:webHidden/>
+                <w:color w:val="767171" w:themeColor="background2" w:themeShade="80"/>
+                <w:sz w:val="40"/>
+                <w:szCs w:val="40"/>
+              </w:rPr>
+              <w:fldChar w:fldCharType="end"/>
+            </w:r>
+          </w:hyperlink>
+        </w:p>
+        <w:p>
+          <w:pPr>
+            <w:pStyle w:val="TOC1"/>
+            <w:tabs>
+              <w:tab w:val="right" w:leader="dot" w:pos="9016"/>
+            </w:tabs>
+            <w:rPr>
+              <w:rFonts w:ascii="Amasis MT Pro Black" w:eastAsiaTheme="minorEastAsia" w:hAnsi="Amasis MT Pro Black"/>
+              <w:noProof/>
+              <w:color w:val="767171" w:themeColor="background2" w:themeShade="80"/>
+              <w:sz w:val="40"/>
+              <w:szCs w:val="40"/>
+            </w:rPr>
+          </w:pPr>
+          <w:hyperlink w:anchor="_Toc154239970" w:history="1">
+            <w:r>
+              <w:rPr>
+                <w:rStyle w:val="Hyperlink"/>
+                <w:rFonts w:ascii="Amasis MT Pro Black" w:hAnsi="Amasis MT Pro Black"/>
+                <w:b/>
+                <w:bCs/>
+                <w:noProof/>
+                <w:color w:val="767171" w:themeColor="background2" w:themeShade="80"/>
+                <w:sz w:val="40"/>
+                <w:szCs w:val="40"/>
+              </w:rPr>
+              <w:t>5.Functi</w:t>
+            </w:r>
+            <w:r>
+              <w:rPr>
+                <w:rStyle w:val="Hyperlink"/>
+                <w:rFonts w:ascii="Amasis MT Pro Black" w:hAnsi="Amasis MT Pro Black"/>
+                <w:b/>
+                <w:bCs/>
+                <w:noProof/>
+                <w:color w:val="767171" w:themeColor="background2" w:themeShade="80"/>
+                <w:sz w:val="40"/>
+                <w:szCs w:val="40"/>
+              </w:rPr>
+              <w:t>o</w:t>
+            </w:r>
+            <w:r>
+              <w:rPr>
+                <w:rStyle w:val="Hyperlink"/>
+                <w:rFonts w:ascii="Amasis MT Pro Black" w:hAnsi="Amasis MT Pro Black"/>
+                <w:b/>
+                <w:bCs/>
+                <w:noProof/>
+                <w:color w:val="767171" w:themeColor="background2" w:themeShade="80"/>
+                <w:sz w:val="40"/>
+                <w:szCs w:val="40"/>
+              </w:rPr>
+              <w:t>ns</w:t>
+            </w:r>
+            <w:r>
+              <w:rPr>
+                <w:rFonts w:ascii="Amasis MT Pro Black" w:hAnsi="Amasis MT Pro Black"/>
+                <w:noProof/>
+                <w:webHidden/>
+                <w:color w:val="767171" w:themeColor="background2" w:themeShade="80"/>
+                <w:sz w:val="40"/>
+                <w:szCs w:val="40"/>
+              </w:rPr>
+              <w:tab/>
+            </w:r>
+            <w:r>
+              <w:rPr>
+                <w:rFonts w:ascii="Amasis MT Pro Black" w:hAnsi="Amasis MT Pro Black"/>
+                <w:noProof/>
+                <w:webHidden/>
+                <w:color w:val="767171" w:themeColor="background2" w:themeShade="80"/>
+                <w:sz w:val="40"/>
+                <w:szCs w:val="40"/>
+              </w:rPr>
+              <w:fldChar w:fldCharType="begin"/>
+            </w:r>
+            <w:r>
+              <w:rPr>
+                <w:rFonts w:ascii="Amasis MT Pro Black" w:hAnsi="Amasis MT Pro Black"/>
+                <w:noProof/>
+                <w:webHidden/>
+                <w:color w:val="767171" w:themeColor="background2" w:themeShade="80"/>
+                <w:sz w:val="40"/>
+                <w:szCs w:val="40"/>
+              </w:rPr>
+              <w:instrText xml:space="preserve"> PAGEREF _Toc154239970 \h </w:instrText>
+            </w:r>
+            <w:r>
+              <w:rPr>
+                <w:rFonts w:ascii="Amasis MT Pro Black" w:hAnsi="Amasis MT Pro Black"/>
+                <w:noProof/>
+                <w:webHidden/>
+                <w:color w:val="767171" w:themeColor="background2" w:themeShade="80"/>
+                <w:sz w:val="40"/>
+                <w:szCs w:val="40"/>
+              </w:rPr>
+            </w:r>
+            <w:r>
+              <w:rPr>
+                <w:rFonts w:ascii="Amasis MT Pro Black" w:hAnsi="Amasis MT Pro Black"/>
+                <w:noProof/>
+                <w:webHidden/>
+                <w:color w:val="767171" w:themeColor="background2" w:themeShade="80"/>
+                <w:sz w:val="40"/>
+                <w:szCs w:val="40"/>
+              </w:rPr>
+              <w:fldChar w:fldCharType="separate"/>
+            </w:r>
+            <w:r>
+              <w:rPr>
+                <w:rFonts w:ascii="Amasis MT Pro Black" w:hAnsi="Amasis MT Pro Black"/>
+                <w:noProof/>
+                <w:webHidden/>
+                <w:color w:val="767171" w:themeColor="background2" w:themeShade="80"/>
+                <w:sz w:val="40"/>
+                <w:szCs w:val="40"/>
+              </w:rPr>
+              <w:t>3</w:t>
+            </w:r>
+            <w:r>
+              <w:rPr>
+                <w:rFonts w:ascii="Amasis MT Pro Black" w:hAnsi="Amasis MT Pro Black"/>
+                <w:noProof/>
+                <w:webHidden/>
+                <w:color w:val="767171" w:themeColor="background2" w:themeShade="80"/>
+                <w:sz w:val="40"/>
+                <w:szCs w:val="40"/>
+              </w:rPr>
+              <w:fldChar w:fldCharType="end"/>
+            </w:r>
+          </w:hyperlink>
+        </w:p>
+        <w:p>
+          <w:pPr>
+            <w:pStyle w:val="TOC1"/>
+            <w:tabs>
+              <w:tab w:val="right" w:leader="dot" w:pos="9016"/>
+            </w:tabs>
+            <w:rPr>
+              <w:rFonts w:ascii="Amasis MT Pro Black" w:eastAsiaTheme="minorEastAsia" w:hAnsi="Amasis MT Pro Black"/>
+              <w:noProof/>
+              <w:color w:val="767171" w:themeColor="background2" w:themeShade="80"/>
+              <w:sz w:val="40"/>
+              <w:szCs w:val="40"/>
+            </w:rPr>
+          </w:pPr>
+          <w:hyperlink w:anchor="_Toc154239971" w:history="1">
+            <w:r>
+              <w:rPr>
+                <w:rStyle w:val="Hyperlink"/>
+                <w:rFonts w:ascii="Amasis MT Pro Black" w:hAnsi="Amasis MT Pro Black"/>
+                <w:b/>
+                <w:bCs/>
+                <w:noProof/>
+                <w:color w:val="767171" w:themeColor="background2" w:themeShade="80"/>
+                <w:sz w:val="40"/>
+                <w:szCs w:val="40"/>
+              </w:rPr>
+              <w:t>6.Block Scheme</w:t>
+            </w:r>
+            <w:r>
+              <w:rPr>
+                <w:rFonts w:ascii="Amasis MT Pro Black" w:hAnsi="Amasis MT Pro Black"/>
+                <w:noProof/>
+                <w:webHidden/>
+                <w:color w:val="767171" w:themeColor="background2" w:themeShade="80"/>
+                <w:sz w:val="40"/>
+                <w:szCs w:val="40"/>
+              </w:rPr>
+              <w:tab/>
+            </w:r>
+            <w:r>
+              <w:rPr>
+                <w:rFonts w:ascii="Amasis MT Pro Black" w:hAnsi="Amasis MT Pro Black"/>
+                <w:noProof/>
+                <w:webHidden/>
+                <w:color w:val="767171" w:themeColor="background2" w:themeShade="80"/>
+                <w:sz w:val="40"/>
+                <w:szCs w:val="40"/>
+              </w:rPr>
+              <w:fldChar w:fldCharType="begin"/>
+            </w:r>
+            <w:r>
+              <w:rPr>
+                <w:rFonts w:ascii="Amasis MT Pro Black" w:hAnsi="Amasis MT Pro Black"/>
+                <w:noProof/>
+                <w:webHidden/>
+                <w:color w:val="767171" w:themeColor="background2" w:themeShade="80"/>
+                <w:sz w:val="40"/>
+                <w:szCs w:val="40"/>
+              </w:rPr>
+              <w:instrText xml:space="preserve"> PAGEREF _Toc154239971 \h </w:instrText>
+            </w:r>
+            <w:r>
+              <w:rPr>
+                <w:rFonts w:ascii="Amasis MT Pro Black" w:hAnsi="Amasis MT Pro Black"/>
+                <w:noProof/>
+                <w:webHidden/>
+                <w:color w:val="767171" w:themeColor="background2" w:themeShade="80"/>
+                <w:sz w:val="40"/>
+                <w:szCs w:val="40"/>
+              </w:rPr>
+            </w:r>
+            <w:r>
+              <w:rPr>
+                <w:rFonts w:ascii="Amasis MT Pro Black" w:hAnsi="Amasis MT Pro Black"/>
+                <w:noProof/>
+                <w:webHidden/>
+                <w:color w:val="767171" w:themeColor="background2" w:themeShade="80"/>
+                <w:sz w:val="40"/>
+                <w:szCs w:val="40"/>
+              </w:rPr>
+              <w:fldChar w:fldCharType="separate"/>
+            </w:r>
+            <w:r>
+              <w:rPr>
+                <w:rFonts w:ascii="Amasis MT Pro Black" w:hAnsi="Amasis MT Pro Black"/>
+                <w:noProof/>
+                <w:webHidden/>
+                <w:color w:val="767171" w:themeColor="background2" w:themeShade="80"/>
+                <w:sz w:val="40"/>
+                <w:szCs w:val="40"/>
+              </w:rPr>
+              <w:t>3</w:t>
+            </w:r>
+            <w:r>
+              <w:rPr>
+                <w:rFonts w:ascii="Amasis MT Pro Black" w:hAnsi="Amasis MT Pro Black"/>
+                <w:noProof/>
+                <w:webHidden/>
+                <w:color w:val="767171" w:themeColor="background2" w:themeShade="80"/>
+                <w:sz w:val="40"/>
+                <w:szCs w:val="40"/>
+              </w:rPr>
+              <w:fldChar w:fldCharType="end"/>
+            </w:r>
+          </w:hyperlink>
+        </w:p>
+        <w:p>
+          <w:pPr>
+            <w:rPr>
+              <w:rFonts w:ascii="Amasis MT Pro Black" w:hAnsi="Amasis MT Pro Black"/>
+              <w:sz w:val="40"/>
+              <w:szCs w:val="40"/>
+            </w:rPr>
+          </w:pPr>
+          <w:r>
+            <w:rPr>
+              <w:rFonts w:ascii="Amasis MT Pro Black" w:hAnsi="Amasis MT Pro Black"/>
+              <w:b/>
+              <w:bCs/>
+              <w:noProof/>
+              <w:sz w:val="40"/>
+              <w:szCs w:val="40"/>
+            </w:rPr>
+            <w:fldChar w:fldCharType="end"/>
+          </w:r>
+        </w:p>
+      </w:sdtContent>
+    </w:sdt>
+    <w:p>
+      <w:pPr>
+        <w:rPr>
+          <w:rFonts w:ascii="Amasis MT Pro Black" w:hAnsi="Amasis MT Pro Black"/>
+          <w:sz w:val="40"/>
+          <w:szCs w:val="40"/>
+        </w:rPr>
+      </w:pPr>
+    </w:p>
+    <w:p/>
+    <w:p/>
+    <w:p/>
+    <w:p>
+      <w:r>
+        <w:br w:type="page"/>
+      </w:r>
+    </w:p>
+    <w:p/>
+    <w:p>
+      <w:pPr>
+        <w:pStyle w:val="Heading1"/>
+        <w:rPr>
+          <w:rStyle w:val="IntenseEmphasis"/>
+          <w:b/>
+          <w:bCs/>
+          <w:i w:val="0"/>
+          <w:iCs w:val="0"/>
+          <w:color w:val="404040" w:themeColor="text1" w:themeTint="BF"/>
+          <w:sz w:val="48"/>
+          <w:szCs w:val="48"/>
+        </w:rPr>
+      </w:pPr>
+      <w:bookmarkStart w:id="0" w:name="_Toc154239966"/>
+      <w:r>
+        <w:rPr>
+          <w:rStyle w:val="IntenseEmphasis"/>
+          <w:b/>
+          <w:bCs/>
+          <w:i w:val="0"/>
+          <w:iCs w:val="0"/>
+          <w:color w:val="404040" w:themeColor="text1" w:themeTint="BF"/>
+          <w:sz w:val="48"/>
+          <w:szCs w:val="48"/>
+        </w:rPr>
+        <w:t>1.</w:t>
+      </w:r>
+      <w:r>
+        <w:rPr>
+          <w:rStyle w:val="IntenseEmphasis"/>
+          <w:b/>
+          <w:bCs/>
+          <w:i w:val="0"/>
+          <w:iCs w:val="0"/>
+          <w:color w:val="404040" w:themeColor="text1" w:themeTint="BF"/>
+          <w:sz w:val="48"/>
+          <w:szCs w:val="48"/>
+        </w:rPr>
+        <w:t>About us</w:t>
+      </w:r>
+      <w:bookmarkEnd w:id="0"/>
+    </w:p>
+    <w:tbl>
+      <w:tblPr>
+        <w:tblStyle w:val="GridTable4-Accent3"/>
+        <w:tblW w:w="9385" w:type="dxa"/>
+        <w:tblLook w:val="04A0" w:firstRow="1" w:lastRow="0" w:firstColumn="1" w:lastColumn="0" w:noHBand="0" w:noVBand="1"/>
+      </w:tblPr>
+      <w:tblGrid>
+        <w:gridCol w:w="3128"/>
+        <w:gridCol w:w="3128"/>
+        <w:gridCol w:w="3129"/>
+      </w:tblGrid>
+      <w:tr>
+        <w:trPr>
+          <w:cnfStyle w:val="100000000000" w:firstRow="1" w:lastRow="0" w:firstColumn="0" w:lastColumn="0" w:oddVBand="0" w:evenVBand="0" w:oddHBand="0" w:evenHBand="0" w:firstRowFirstColumn="0" w:firstRowLastColumn="0" w:lastRowFirstColumn="0" w:lastRowLastColumn="0"/>
+          <w:trHeight w:val="391"/>
+        </w:trPr>
+        <w:tc>
+          <w:tcPr>
+            <w:cnfStyle w:val="001000000000" w:firstRow="0" w:lastRow="0" w:firstColumn="1" w:lastColumn="0" w:oddVBand="0" w:evenVBand="0" w:oddHBand="0" w:evenHBand="0" w:firstRowFirstColumn="0" w:firstRowLastColumn="0" w:lastRowFirstColumn="0" w:lastRowLastColumn="0"/>
+            <w:tcW w:w="3128" w:type="dxa"/>
+          </w:tcPr>
+          <w:p>
+            <w:pPr>
+              <w:jc w:val="center"/>
+              <w:rPr>
+                <w:sz w:val="32"/>
+                <w:szCs w:val="32"/>
+              </w:rPr>
+            </w:pPr>
+            <w:r>
+              <w:rPr>
+                <w:sz w:val="32"/>
+                <w:szCs w:val="32"/>
+              </w:rPr>
+              <w:t>Name</w:t>
+            </w:r>
+          </w:p>
+        </w:tc>
+        <w:tc>
+          <w:tcPr>
+            <w:tcW w:w="3128" w:type="dxa"/>
+          </w:tcPr>
+          <w:p>
+            <w:pPr>
+              <w:jc w:val="center"/>
+              <w:cnfStyle w:val="100000000000" w:firstRow="1" w:lastRow="0" w:firstColumn="0" w:lastColumn="0" w:oddVBand="0" w:evenVBand="0" w:oddHBand="0" w:evenHBand="0" w:firstRowFirstColumn="0" w:firstRowLastColumn="0" w:lastRowFirstColumn="0" w:lastRowLastColumn="0"/>
+              <w:rPr>
+                <w:sz w:val="32"/>
+                <w:szCs w:val="32"/>
+              </w:rPr>
+            </w:pPr>
+            <w:r>
+              <w:rPr>
+                <w:sz w:val="32"/>
+                <w:szCs w:val="32"/>
+              </w:rPr>
+              <w:t>Role</w:t>
+            </w:r>
+          </w:p>
+        </w:tc>
+        <w:tc>
+          <w:tcPr>
+            <w:tcW w:w="3129" w:type="dxa"/>
+          </w:tcPr>
+          <w:p>
+            <w:pPr>
+              <w:jc w:val="center"/>
+              <w:cnfStyle w:val="100000000000" w:firstRow="1" w:lastRow="0" w:firstColumn="0" w:lastColumn="0" w:oddVBand="0" w:evenVBand="0" w:oddHBand="0" w:evenHBand="0" w:firstRowFirstColumn="0" w:firstRowLastColumn="0" w:lastRowFirstColumn="0" w:lastRowLastColumn="0"/>
+              <w:rPr>
+                <w:sz w:val="32"/>
+                <w:szCs w:val="32"/>
+              </w:rPr>
+            </w:pPr>
+            <w:r>
+              <w:rPr>
+                <w:sz w:val="32"/>
+                <w:szCs w:val="32"/>
+              </w:rPr>
+              <w:t>Grade</w:t>
+            </w:r>
+          </w:p>
+        </w:tc>
+      </w:tr>
+      <w:tr>
+        <w:trPr>
+          <w:cnfStyle w:val="000000100000" w:firstRow="0" w:lastRow="0" w:firstColumn="0" w:lastColumn="0" w:oddVBand="0" w:evenVBand="0" w:oddHBand="1" w:evenHBand="0" w:firstRowFirstColumn="0" w:firstRowLastColumn="0" w:lastRowFirstColumn="0" w:lastRowLastColumn="0"/>
+          <w:trHeight w:val="391"/>
+        </w:trPr>
+        <w:tc>
+          <w:tcPr>
+            <w:cnfStyle w:val="001000000000" w:firstRow="0" w:lastRow="0" w:firstColumn="1" w:lastColumn="0" w:oddVBand="0" w:evenVBand="0" w:oddHBand="0" w:evenHBand="0" w:firstRowFirstColumn="0" w:firstRowLastColumn="0" w:lastRowFirstColumn="0" w:lastRowLastColumn="0"/>
+            <w:tcW w:w="3128" w:type="dxa"/>
+          </w:tcPr>
+          <w:p>
+            <w:pPr>
+              <w:jc w:val="center"/>
+              <w:rPr>
+                <w:i/>
+                <w:iCs/>
+                <w:sz w:val="24"/>
+                <w:szCs w:val="24"/>
+              </w:rPr>
+            </w:pPr>
+            <w:r>
+              <w:rPr>
+                <w:i/>
+                <w:iCs/>
+                <w:sz w:val="24"/>
+                <w:szCs w:val="24"/>
+              </w:rPr>
+              <w:t>Miroslav Ganev</w:t>
+            </w:r>
+          </w:p>
+        </w:tc>
+        <w:tc>
+          <w:tcPr>
+            <w:tcW w:w="3128" w:type="dxa"/>
+          </w:tcPr>
+          <w:p>
+            <w:pPr>
+              <w:jc w:val="center"/>
+              <w:cnfStyle w:val="000000100000" w:firstRow="0" w:lastRow="0" w:firstColumn="0" w:lastColumn="0" w:oddVBand="0" w:evenVBand="0" w:oddHBand="1" w:evenHBand="0" w:firstRowFirstColumn="0" w:firstRowLastColumn="0" w:lastRowFirstColumn="0" w:lastRowLastColumn="0"/>
+              <w:rPr>
+                <w:i/>
+                <w:iCs/>
+                <w:sz w:val="24"/>
+                <w:szCs w:val="24"/>
+              </w:rPr>
+            </w:pPr>
+            <w:r>
+              <w:rPr>
+                <w:i/>
+                <w:iCs/>
+                <w:sz w:val="24"/>
+                <w:szCs w:val="24"/>
+              </w:rPr>
+              <w:t>Scrum Trainer</w:t>
+            </w:r>
+          </w:p>
+        </w:tc>
+        <w:tc>
+          <w:tcPr>
+            <w:tcW w:w="3129" w:type="dxa"/>
+          </w:tcPr>
+          <w:p>
+            <w:pPr>
+              <w:jc w:val="center"/>
+              <w:cnfStyle w:val="000000100000" w:firstRow="0" w:lastRow="0" w:firstColumn="0" w:lastColumn="0" w:oddVBand="0" w:evenVBand="0" w:oddHBand="1" w:evenHBand="0" w:firstRowFirstColumn="0" w:firstRowLastColumn="0" w:lastRowFirstColumn="0" w:lastRowLastColumn="0"/>
+              <w:rPr>
+                <w:i/>
+                <w:iCs/>
+                <w:sz w:val="24"/>
+                <w:szCs w:val="24"/>
+              </w:rPr>
+            </w:pPr>
+            <w:r>
+              <w:rPr>
+                <w:i/>
+                <w:iCs/>
+                <w:sz w:val="24"/>
+                <w:szCs w:val="24"/>
+              </w:rPr>
+              <w:t>10A</w:t>
+            </w:r>
+          </w:p>
+        </w:tc>
+      </w:tr>
+      <w:tr>
+        <w:trPr>
+          <w:trHeight w:val="409"/>
+        </w:trPr>
+        <w:tc>
+          <w:tcPr>
+            <w:cnfStyle w:val="001000000000" w:firstRow="0" w:lastRow="0" w:firstColumn="1" w:lastColumn="0" w:oddVBand="0" w:evenVBand="0" w:oddHBand="0" w:evenHBand="0" w:firstRowFirstColumn="0" w:firstRowLastColumn="0" w:lastRowFirstColumn="0" w:lastRowLastColumn="0"/>
+            <w:tcW w:w="3128" w:type="dxa"/>
+          </w:tcPr>
+          <w:p>
+            <w:pPr>
+              <w:jc w:val="center"/>
+              <w:rPr>
+                <w:i/>
+                <w:iCs/>
+                <w:sz w:val="24"/>
+                <w:szCs w:val="24"/>
+              </w:rPr>
+            </w:pPr>
+            <w:r>
+              <w:rPr>
+                <w:i/>
+                <w:iCs/>
+                <w:sz w:val="24"/>
+                <w:szCs w:val="24"/>
+              </w:rPr>
+              <w:t>Lazar Apostolov</w:t>
+            </w:r>
+          </w:p>
+        </w:tc>
+        <w:tc>
+          <w:tcPr>
+            <w:tcW w:w="3128" w:type="dxa"/>
+          </w:tcPr>
+          <w:p>
+            <w:pPr>
+              <w:jc w:val="center"/>
+              <w:cnfStyle w:val="000000000000" w:firstRow="0" w:lastRow="0" w:firstColumn="0" w:lastColumn="0" w:oddVBand="0" w:evenVBand="0" w:oddHBand="0" w:evenHBand="0" w:firstRowFirstColumn="0" w:firstRowLastColumn="0" w:lastRowFirstColumn="0" w:lastRowLastColumn="0"/>
+              <w:rPr>
+                <w:i/>
+                <w:iCs/>
+                <w:sz w:val="24"/>
+                <w:szCs w:val="24"/>
+              </w:rPr>
+            </w:pPr>
+            <w:r>
+              <w:rPr>
+                <w:i/>
+                <w:iCs/>
+                <w:sz w:val="24"/>
+                <w:szCs w:val="24"/>
+              </w:rPr>
+              <w:t>Back-End developer</w:t>
+            </w:r>
+          </w:p>
+        </w:tc>
+        <w:tc>
+          <w:tcPr>
+            <w:tcW w:w="3129" w:type="dxa"/>
+          </w:tcPr>
+          <w:p>
+            <w:pPr>
+              <w:jc w:val="center"/>
+              <w:cnfStyle w:val="000000000000" w:firstRow="0" w:lastRow="0" w:firstColumn="0" w:lastColumn="0" w:oddVBand="0" w:evenVBand="0" w:oddHBand="0" w:evenHBand="0" w:firstRowFirstColumn="0" w:firstRowLastColumn="0" w:lastRowFirstColumn="0" w:lastRowLastColumn="0"/>
+              <w:rPr>
+                <w:i/>
+                <w:iCs/>
+                <w:sz w:val="24"/>
+                <w:szCs w:val="24"/>
+              </w:rPr>
+            </w:pPr>
+            <w:r>
+              <w:rPr>
+                <w:i/>
+                <w:iCs/>
+                <w:sz w:val="24"/>
+                <w:szCs w:val="24"/>
+              </w:rPr>
+              <w:t>10B</w:t>
+            </w:r>
+          </w:p>
+        </w:tc>
+      </w:tr>
+      <w:tr>
+        <w:trPr>
+          <w:cnfStyle w:val="000000100000" w:firstRow="0" w:lastRow="0" w:firstColumn="0" w:lastColumn="0" w:oddVBand="0" w:evenVBand="0" w:oddHBand="1" w:evenHBand="0" w:firstRowFirstColumn="0" w:firstRowLastColumn="0" w:lastRowFirstColumn="0" w:lastRowLastColumn="0"/>
+          <w:trHeight w:val="391"/>
+        </w:trPr>
+        <w:tc>
+          <w:tcPr>
+            <w:cnfStyle w:val="001000000000" w:firstRow="0" w:lastRow="0" w:firstColumn="1" w:lastColumn="0" w:oddVBand="0" w:evenVBand="0" w:oddHBand="0" w:evenHBand="0" w:firstRowFirstColumn="0" w:firstRowLastColumn="0" w:lastRowFirstColumn="0" w:lastRowLastColumn="0"/>
+            <w:tcW w:w="3128" w:type="dxa"/>
+          </w:tcPr>
+          <w:p>
+            <w:pPr>
+              <w:jc w:val="center"/>
+              <w:rPr>
+                <w:i/>
+                <w:iCs/>
+                <w:sz w:val="24"/>
+                <w:szCs w:val="24"/>
+              </w:rPr>
+            </w:pPr>
+            <w:r>
+              <w:rPr>
+                <w:i/>
+                <w:iCs/>
+                <w:sz w:val="24"/>
+                <w:szCs w:val="24"/>
+              </w:rPr>
+              <w:t>Georgi Ivanov</w:t>
+            </w:r>
+          </w:p>
+        </w:tc>
+        <w:tc>
+          <w:tcPr>
+            <w:tcW w:w="3128" w:type="dxa"/>
+          </w:tcPr>
+          <w:p>
+            <w:pPr>
+              <w:jc w:val="center"/>
+              <w:cnfStyle w:val="000000100000" w:firstRow="0" w:lastRow="0" w:firstColumn="0" w:lastColumn="0" w:oddVBand="0" w:evenVBand="0" w:oddHBand="1" w:evenHBand="0" w:firstRowFirstColumn="0" w:firstRowLastColumn="0" w:lastRowFirstColumn="0" w:lastRowLastColumn="0"/>
+              <w:rPr>
+                <w:i/>
+                <w:iCs/>
+                <w:sz w:val="24"/>
+                <w:szCs w:val="24"/>
+              </w:rPr>
+            </w:pPr>
+            <w:r>
+              <w:rPr>
+                <w:i/>
+                <w:iCs/>
+                <w:sz w:val="24"/>
+                <w:szCs w:val="24"/>
+              </w:rPr>
+              <w:t>Back-End developer</w:t>
+            </w:r>
+          </w:p>
+        </w:tc>
+        <w:tc>
+          <w:tcPr>
+            <w:tcW w:w="3129" w:type="dxa"/>
+          </w:tcPr>
+          <w:p>
+            <w:pPr>
+              <w:jc w:val="center"/>
+              <w:cnfStyle w:val="000000100000" w:firstRow="0" w:lastRow="0" w:firstColumn="0" w:lastColumn="0" w:oddVBand="0" w:evenVBand="0" w:oddHBand="1" w:evenHBand="0" w:firstRowFirstColumn="0" w:firstRowLastColumn="0" w:lastRowFirstColumn="0" w:lastRowLastColumn="0"/>
+              <w:rPr>
+                <w:i/>
+                <w:iCs/>
+                <w:sz w:val="24"/>
+                <w:szCs w:val="24"/>
+              </w:rPr>
+            </w:pPr>
+            <w:r>
+              <w:rPr>
+                <w:i/>
+                <w:iCs/>
+                <w:sz w:val="24"/>
+                <w:szCs w:val="24"/>
+              </w:rPr>
+              <w:t>10</w:t>
+            </w:r>
+            <w:r>
+              <w:rPr>
+                <w:i/>
+                <w:iCs/>
+                <w:sz w:val="24"/>
+                <w:szCs w:val="24"/>
+              </w:rPr>
+              <w:t>V</w:t>
+            </w:r>
+          </w:p>
+        </w:tc>
+      </w:tr>
+      <w:tr>
+        <w:trPr>
+          <w:trHeight w:val="131"/>
+        </w:trPr>
+        <w:tc>
+          <w:tcPr>
+            <w:cnfStyle w:val="001000000000" w:firstRow="0" w:lastRow="0" w:firstColumn="1" w:lastColumn="0" w:oddVBand="0" w:evenVBand="0" w:oddHBand="0" w:evenHBand="0" w:firstRowFirstColumn="0" w:firstRowLastColumn="0" w:lastRowFirstColumn="0" w:lastRowLastColumn="0"/>
+            <w:tcW w:w="3128" w:type="dxa"/>
+          </w:tcPr>
+          <w:p>
+            <w:pPr>
+              <w:jc w:val="center"/>
+              <w:rPr>
+                <w:i/>
+                <w:iCs/>
+                <w:sz w:val="24"/>
+                <w:szCs w:val="24"/>
+              </w:rPr>
+            </w:pPr>
+            <w:r>
+              <w:rPr>
+                <w:i/>
+                <w:iCs/>
+                <w:sz w:val="24"/>
+                <w:szCs w:val="24"/>
+              </w:rPr>
+              <w:t>Stelian Nikolov</w:t>
+            </w:r>
+          </w:p>
+        </w:tc>
+        <w:tc>
+          <w:tcPr>
+            <w:tcW w:w="3128" w:type="dxa"/>
+          </w:tcPr>
+          <w:p>
+            <w:pPr>
+              <w:jc w:val="center"/>
+              <w:cnfStyle w:val="000000000000" w:firstRow="0" w:lastRow="0" w:firstColumn="0" w:lastColumn="0" w:oddVBand="0" w:evenVBand="0" w:oddHBand="0" w:evenHBand="0" w:firstRowFirstColumn="0" w:firstRowLastColumn="0" w:lastRowFirstColumn="0" w:lastRowLastColumn="0"/>
+              <w:rPr>
+                <w:i/>
+                <w:iCs/>
+                <w:sz w:val="24"/>
+                <w:szCs w:val="24"/>
+              </w:rPr>
+            </w:pPr>
+            <w:r>
+              <w:rPr>
+                <w:i/>
+                <w:iCs/>
+                <w:sz w:val="24"/>
+                <w:szCs w:val="24"/>
+              </w:rPr>
+              <w:t>Front-End developer</w:t>
+            </w:r>
+          </w:p>
+        </w:tc>
+        <w:tc>
+          <w:tcPr>
+            <w:tcW w:w="3129" w:type="dxa"/>
+          </w:tcPr>
+          <w:p>
+            <w:pPr>
+              <w:jc w:val="center"/>
+              <w:cnfStyle w:val="000000000000" w:firstRow="0" w:lastRow="0" w:firstColumn="0" w:lastColumn="0" w:oddVBand="0" w:evenVBand="0" w:oddHBand="0" w:evenHBand="0" w:firstRowFirstColumn="0" w:firstRowLastColumn="0" w:lastRowFirstColumn="0" w:lastRowLastColumn="0"/>
+              <w:rPr>
+                <w:i/>
+                <w:iCs/>
+                <w:sz w:val="24"/>
+                <w:szCs w:val="24"/>
+              </w:rPr>
+            </w:pPr>
+            <w:r>
+              <w:rPr>
+                <w:i/>
+                <w:iCs/>
+                <w:sz w:val="24"/>
+                <w:szCs w:val="24"/>
+              </w:rPr>
+              <w:t>10G</w:t>
+            </w:r>
+          </w:p>
+        </w:tc>
+      </w:tr>
+    </w:tbl>
+    <w:p/>
+    <w:p>
+      <w:pPr>
+        <w:pStyle w:val="Heading1"/>
+        <w:rPr>
+          <w:b/>
+          <w:bCs/>
+          <w:color w:val="404040" w:themeColor="text1" w:themeTint="BF"/>
+          <w:sz w:val="48"/>
+          <w:szCs w:val="48"/>
+        </w:rPr>
+      </w:pPr>
+      <w:bookmarkStart w:id="1" w:name="_Toc154239967"/>
+      <w:r>
+        <w:rPr>
+          <w:b/>
+          <w:bCs/>
+          <w:color w:val="404040" w:themeColor="text1" w:themeTint="BF"/>
+          <w:sz w:val="48"/>
+          <w:szCs w:val="48"/>
+        </w:rPr>
+        <w:t>2.</w:t>
+      </w:r>
+      <w:r>
+        <w:rPr>
+          <w:b/>
+          <w:bCs/>
+          <w:color w:val="404040" w:themeColor="text1" w:themeTint="BF"/>
+          <w:sz w:val="48"/>
+          <w:szCs w:val="48"/>
+        </w:rPr>
+        <w:t>Application</w:t>
+      </w:r>
+      <w:r>
+        <w:rPr>
+          <w:b/>
+          <w:bCs/>
+          <w:color w:val="404040" w:themeColor="text1" w:themeTint="BF"/>
+          <w:sz w:val="48"/>
+          <w:szCs w:val="48"/>
+        </w:rPr>
+        <w:t xml:space="preserve"> Description</w:t>
+      </w:r>
+      <w:bookmarkEnd w:id="1"/>
+    </w:p>
+    <w:p>
+      <w:pPr>
+        <w:pStyle w:val="Heading1"/>
+        <w:rPr>
+          <w:b/>
+          <w:bCs/>
+          <w:color w:val="404040" w:themeColor="text1" w:themeTint="BF"/>
+          <w:sz w:val="48"/>
+          <w:szCs w:val="48"/>
+        </w:rPr>
+      </w:pPr>
+      <w:bookmarkStart w:id="2" w:name="_Toc154239968"/>
+      <w:r>
+        <w:rPr>
+          <w:b/>
+          <w:bCs/>
+          <w:color w:val="404040" w:themeColor="text1" w:themeTint="BF"/>
+          <w:sz w:val="48"/>
+          <w:szCs w:val="48"/>
+        </w:rPr>
+        <w:t>3.</w:t>
+      </w:r>
+      <w:r>
+        <w:rPr>
+          <w:b/>
+          <w:bCs/>
+          <w:color w:val="404040" w:themeColor="text1" w:themeTint="BF"/>
+          <w:sz w:val="48"/>
+          <w:szCs w:val="48"/>
+        </w:rPr>
+        <w:t>S</w:t>
+      </w:r>
+      <w:r>
+        <w:rPr>
+          <w:b/>
+          <w:bCs/>
+          <w:color w:val="404040" w:themeColor="text1" w:themeTint="BF"/>
+          <w:sz w:val="48"/>
+          <w:szCs w:val="48"/>
+        </w:rPr>
+        <w:t>tages of Realizations</w:t>
+      </w:r>
+      <w:bookmarkEnd w:id="2"/>
+    </w:p>
+    <w:p/>
+    <w:p>
+      <w:pPr>
+        <w:rPr>
+          <w:sz w:val="36"/>
+          <w:szCs w:val="36"/>
+        </w:rPr>
+      </w:pPr>
+      <w:r>
+        <w:rPr>
+          <w:sz w:val="36"/>
+          <w:szCs w:val="36"/>
+        </w:rPr>
+        <w:t>1</w:t>
+      </w:r>
+      <w:r>
+        <w:rPr>
+          <w:sz w:val="36"/>
+          <w:szCs w:val="36"/>
+          <w:vertAlign w:val="superscript"/>
+        </w:rPr>
+        <w:t>st</w:t>
+      </w:r>
+      <w:r>
+        <w:rPr>
+          <w:sz w:val="36"/>
+          <w:szCs w:val="36"/>
+        </w:rPr>
+        <w:t xml:space="preserve"> Week – </w:t>
+      </w:r>
+      <w:r>
+        <w:rPr>
+          <w:sz w:val="36"/>
+          <w:szCs w:val="36"/>
+          <w:lang w:val="en-GB"/>
+        </w:rPr>
+        <w:t xml:space="preserve">Creating logo and discussing ideas about the </w:t>
+      </w:r>
+      <w:r>
+        <w:rPr>
+          <w:sz w:val="36"/>
+          <w:szCs w:val="36"/>
+          <w:lang w:val="en-GB"/>
+        </w:rPr>
+        <w:t>app.</w:t>
+      </w:r>
+    </w:p>
+    <w:p>
+      <w:pPr>
+        <w:rPr>
+          <w:sz w:val="36"/>
+          <w:szCs w:val="36"/>
+        </w:rPr>
+      </w:pPr>
+      <w:r>
+        <w:rPr>
+          <w:sz w:val="36"/>
+          <w:szCs w:val="36"/>
+        </w:rPr>
+        <w:t>2</w:t>
+      </w:r>
+      <w:r>
+        <w:rPr>
+          <w:sz w:val="36"/>
+          <w:szCs w:val="36"/>
+          <w:vertAlign w:val="superscript"/>
+        </w:rPr>
+        <w:t>nd</w:t>
+      </w:r>
+      <w:r>
+        <w:rPr>
+          <w:sz w:val="36"/>
+          <w:szCs w:val="36"/>
+        </w:rPr>
+        <w:t xml:space="preserve"> Week </w:t>
+      </w:r>
+      <w:r>
+        <w:rPr>
+          <w:sz w:val="36"/>
+          <w:szCs w:val="36"/>
+        </w:rPr>
+        <w:t>–</w:t>
+      </w:r>
+      <w:r>
+        <w:rPr>
+          <w:sz w:val="36"/>
+          <w:szCs w:val="36"/>
+        </w:rPr>
+        <w:t xml:space="preserve"> </w:t>
+      </w:r>
+      <w:r>
+        <w:rPr>
+          <w:sz w:val="36"/>
+          <w:szCs w:val="36"/>
+        </w:rPr>
+        <w:t xml:space="preserve">Making basic app’s </w:t>
+      </w:r>
+      <w:r>
+        <w:rPr>
+          <w:sz w:val="36"/>
+          <w:szCs w:val="36"/>
+        </w:rPr>
+        <w:t>design.</w:t>
+      </w:r>
+    </w:p>
+    <w:p>
+      <w:pPr>
+        <w:rPr>
+          <w:sz w:val="36"/>
+          <w:szCs w:val="36"/>
+        </w:rPr>
+      </w:pPr>
+      <w:r>
+        <w:rPr>
+          <w:sz w:val="36"/>
+          <w:szCs w:val="36"/>
+        </w:rPr>
+        <w:t>3</w:t>
+      </w:r>
+      <w:r>
+        <w:rPr>
+          <w:sz w:val="36"/>
+          <w:szCs w:val="36"/>
+          <w:vertAlign w:val="superscript"/>
+        </w:rPr>
+        <w:t>rd</w:t>
+      </w:r>
+      <w:r>
+        <w:rPr>
+          <w:sz w:val="36"/>
+          <w:szCs w:val="36"/>
+        </w:rPr>
+        <w:t xml:space="preserve"> Week </w:t>
+      </w:r>
+      <w:r>
+        <w:rPr>
+          <w:sz w:val="36"/>
+          <w:szCs w:val="36"/>
+        </w:rPr>
+        <w:t>–</w:t>
+      </w:r>
+      <w:r>
+        <w:rPr>
+          <w:sz w:val="36"/>
+          <w:szCs w:val="36"/>
+        </w:rPr>
+        <w:t xml:space="preserve"> </w:t>
+      </w:r>
+      <w:r>
+        <w:rPr>
+          <w:sz w:val="36"/>
+          <w:szCs w:val="36"/>
+          <w:lang w:val="en-GB"/>
+        </w:rPr>
+        <w:t>Implementing our app idea through code</w:t>
+      </w:r>
+      <w:r>
+        <w:rPr>
+          <w:sz w:val="36"/>
+          <w:szCs w:val="36"/>
+          <w:lang w:val="en-GB"/>
+        </w:rPr>
+        <w:t>.</w:t>
+      </w:r>
+    </w:p>
+    <w:p>
+      <w:pPr>
+        <w:rPr>
+          <w:sz w:val="36"/>
+          <w:szCs w:val="36"/>
+        </w:rPr>
+      </w:pPr>
+      <w:r>
+        <w:rPr>
+          <w:sz w:val="36"/>
+          <w:szCs w:val="36"/>
+        </w:rPr>
+        <w:t>4</w:t>
+      </w:r>
+      <w:r>
+        <w:rPr>
+          <w:sz w:val="36"/>
+          <w:szCs w:val="36"/>
+          <w:vertAlign w:val="superscript"/>
+        </w:rPr>
+        <w:t>th</w:t>
+      </w:r>
+      <w:r>
+        <w:rPr>
+          <w:sz w:val="36"/>
+          <w:szCs w:val="36"/>
+        </w:rPr>
+        <w:t xml:space="preserve"> Week – </w:t>
+      </w:r>
+      <w:r>
+        <w:rPr>
+          <w:sz w:val="36"/>
+          <w:szCs w:val="36"/>
+          <w:lang w:val="en-GB"/>
+        </w:rPr>
+        <w:t>Finishing the app and making documentation</w:t>
+      </w:r>
+      <w:r>
+        <w:rPr>
+          <w:sz w:val="36"/>
+          <w:szCs w:val="36"/>
+        </w:rPr>
+        <w:t>.</w:t>
+      </w:r>
+    </w:p>
+    <w:p>
+      <w:pPr>
+        <w:rPr>
+          <w:sz w:val="36"/>
+          <w:szCs w:val="36"/>
+        </w:rPr>
+      </w:pPr>
+    </w:p>
+    <w:p>
+      <w:pPr>
+        <w:pStyle w:val="Heading1"/>
+        <w:rPr>
+          <w:b/>
+          <w:bCs/>
+          <w:color w:val="404040" w:themeColor="text1" w:themeTint="BF"/>
+          <w:sz w:val="48"/>
+          <w:szCs w:val="48"/>
+        </w:rPr>
+      </w:pPr>
+      <w:bookmarkStart w:id="3" w:name="_Toc154239969"/>
+      <w:r>
+        <w:rPr>
+          <w:b/>
+          <w:bCs/>
+          <w:color w:val="404040" w:themeColor="text1" w:themeTint="BF"/>
+          <w:sz w:val="48"/>
+          <w:szCs w:val="48"/>
+        </w:rPr>
+        <w:t>4.</w:t>
+      </w:r>
+      <w:r>
+        <w:rPr>
+          <w:b/>
+          <w:bCs/>
+          <w:color w:val="404040" w:themeColor="text1" w:themeTint="BF"/>
+          <w:sz w:val="48"/>
+          <w:szCs w:val="48"/>
+        </w:rPr>
+        <w:t>Used Technologies</w:t>
+      </w:r>
+      <w:bookmarkEnd w:id="3"/>
+    </w:p>
+    <w:p/>
+    <w:p>
+      <w:pPr>
+        <w:pStyle w:val="ListParagraph"/>
+        <w:numPr>
+          <w:ilvl w:val="0"/>
+          <w:numId w:val="2"/>
+        </w:numPr>
+        <w:rPr>
+          <w:sz w:val="36"/>
+          <w:szCs w:val="36"/>
+        </w:rPr>
+      </w:pPr>
+      <w:r>
+        <w:rPr>
+          <w:b/>
+          <w:bCs/>
+          <w:sz w:val="36"/>
+          <w:szCs w:val="36"/>
+        </w:rPr>
+        <w:t>GitHub</w:t>
+      </w:r>
+      <w:r>
+        <w:rPr>
+          <w:sz w:val="36"/>
+          <w:szCs w:val="36"/>
+        </w:rPr>
+        <w:t xml:space="preserve"> – for the project synchronization.</w:t>
+      </w:r>
+    </w:p>
+    <w:p>
+      <w:pPr>
+        <w:pStyle w:val="ListParagraph"/>
+        <w:numPr>
+          <w:ilvl w:val="0"/>
+          <w:numId w:val="2"/>
+        </w:numPr>
+        <w:rPr>
+          <w:sz w:val="36"/>
+          <w:szCs w:val="36"/>
+        </w:rPr>
+      </w:pPr>
+      <w:r>
+        <w:rPr>
+          <w:b/>
+          <w:bCs/>
+          <w:sz w:val="36"/>
+          <w:szCs w:val="36"/>
+        </w:rPr>
+        <w:t>Git</w:t>
+      </w:r>
+      <w:r>
+        <w:rPr>
+          <w:sz w:val="36"/>
+          <w:szCs w:val="36"/>
+        </w:rPr>
+        <w:t xml:space="preserve"> </w:t>
+      </w:r>
+      <w:r>
+        <w:rPr>
+          <w:sz w:val="36"/>
+          <w:szCs w:val="36"/>
+        </w:rPr>
+        <w:t>– to commit our changes.</w:t>
+      </w:r>
+    </w:p>
+    <w:p>
+      <w:pPr>
+        <w:pStyle w:val="ListParagraph"/>
+        <w:numPr>
+          <w:ilvl w:val="0"/>
+          <w:numId w:val="2"/>
+        </w:numPr>
+        <w:rPr>
+          <w:sz w:val="36"/>
+          <w:szCs w:val="36"/>
+        </w:rPr>
+      </w:pPr>
+      <w:r>
+        <w:rPr>
+          <w:b/>
+          <w:bCs/>
+          <w:sz w:val="36"/>
+          <w:szCs w:val="36"/>
+        </w:rPr>
+        <w:t>C++</w:t>
+      </w:r>
+      <w:r>
+        <w:rPr>
+          <w:sz w:val="36"/>
+          <w:szCs w:val="36"/>
+        </w:rPr>
+        <w:t xml:space="preserve"> </w:t>
+      </w:r>
+      <w:r>
+        <w:rPr>
+          <w:sz w:val="36"/>
+          <w:szCs w:val="36"/>
+        </w:rPr>
+        <w:t xml:space="preserve">– </w:t>
+      </w:r>
+      <w:r>
+        <w:rPr>
+          <w:sz w:val="36"/>
+          <w:szCs w:val="36"/>
+        </w:rPr>
+        <w:t>for creating the app.</w:t>
+      </w:r>
+    </w:p>
+    <w:p>
+      <w:pPr>
+        <w:pStyle w:val="ListParagraph"/>
+        <w:numPr>
+          <w:ilvl w:val="0"/>
+          <w:numId w:val="2"/>
+        </w:numPr>
+        <w:rPr>
+          <w:sz w:val="36"/>
+          <w:szCs w:val="36"/>
+        </w:rPr>
+      </w:pPr>
+      <w:r>
+        <w:rPr>
+          <w:b/>
+          <w:bCs/>
+          <w:sz w:val="36"/>
+          <w:szCs w:val="36"/>
+        </w:rPr>
+        <w:t>Raylib</w:t>
+      </w:r>
+      <w:r>
+        <w:rPr>
+          <w:sz w:val="36"/>
+          <w:szCs w:val="36"/>
+        </w:rPr>
+        <w:t xml:space="preserve"> – for</w:t>
+      </w:r>
+      <w:r>
+        <w:rPr>
+          <w:sz w:val="36"/>
+          <w:szCs w:val="36"/>
+        </w:rPr>
+        <w:t xml:space="preserve"> </w:t>
+      </w:r>
+      <w:r>
+        <w:rPr>
+          <w:sz w:val="36"/>
+          <w:szCs w:val="36"/>
+        </w:rPr>
+        <w:t>app visualization.</w:t>
+      </w:r>
+    </w:p>
+    <w:p>
+      <w:pPr>
+        <w:pStyle w:val="ListParagraph"/>
+        <w:numPr>
+          <w:ilvl w:val="0"/>
+          <w:numId w:val="2"/>
+        </w:numPr>
+        <w:rPr>
+          <w:sz w:val="36"/>
+          <w:szCs w:val="36"/>
+        </w:rPr>
+      </w:pPr>
+      <w:r>
+        <w:rPr>
+          <w:b/>
+          <w:bCs/>
+          <w:sz w:val="36"/>
+          <w:szCs w:val="36"/>
+        </w:rPr>
+        <w:t>Adobe</w:t>
+      </w:r>
+      <w:r>
+        <w:rPr>
+          <w:sz w:val="36"/>
+          <w:szCs w:val="36"/>
+        </w:rPr>
+        <w:t xml:space="preserve"> – for </w:t>
+      </w:r>
+      <w:r>
+        <w:rPr>
+          <w:sz w:val="36"/>
+          <w:szCs w:val="36"/>
+        </w:rPr>
+        <w:t>creating the logo.</w:t>
+      </w:r>
+    </w:p>
+    <w:p>
+      <w:pPr>
+        <w:pStyle w:val="ListParagraph"/>
+        <w:numPr>
+          <w:ilvl w:val="0"/>
+          <w:numId w:val="2"/>
+        </w:numPr>
+        <w:rPr>
+          <w:sz w:val="36"/>
+          <w:szCs w:val="36"/>
+        </w:rPr>
+      </w:pPr>
+      <w:r>
+        <w:rPr>
+          <w:b/>
+          <w:bCs/>
+          <w:sz w:val="36"/>
+          <w:szCs w:val="36"/>
+        </w:rPr>
+        <w:t>Power Point</w:t>
+      </w:r>
+      <w:r>
+        <w:rPr>
+          <w:sz w:val="36"/>
+          <w:szCs w:val="36"/>
+        </w:rPr>
+        <w:t xml:space="preserve"> – for creating the presentation</w:t>
+      </w:r>
+      <w:r>
+        <w:rPr>
+          <w:sz w:val="36"/>
+          <w:szCs w:val="36"/>
+        </w:rPr>
+        <w:t>.</w:t>
+      </w:r>
+    </w:p>
+    <w:p>
+      <w:pPr>
+        <w:pStyle w:val="ListParagraph"/>
+        <w:numPr>
+          <w:ilvl w:val="0"/>
+          <w:numId w:val="2"/>
+        </w:numPr>
+        <w:rPr>
+          <w:sz w:val="36"/>
+          <w:szCs w:val="36"/>
+        </w:rPr>
+      </w:pPr>
+      <w:r>
+        <w:rPr>
+          <w:b/>
+          <w:bCs/>
+          <w:sz w:val="36"/>
+          <w:szCs w:val="36"/>
+        </w:rPr>
+        <w:t>Word</w:t>
+      </w:r>
+      <w:r>
+        <w:rPr>
+          <w:sz w:val="36"/>
+          <w:szCs w:val="36"/>
+        </w:rPr>
+        <w:t xml:space="preserve"> – for creating the documentation.</w:t>
+      </w:r>
+    </w:p>
+    <w:p>
+      <w:pPr>
+        <w:pStyle w:val="ListParagraph"/>
+        <w:numPr>
+          <w:ilvl w:val="0"/>
+          <w:numId w:val="2"/>
+        </w:numPr>
+        <w:rPr>
+          <w:sz w:val="36"/>
+          <w:szCs w:val="36"/>
+        </w:rPr>
+      </w:pPr>
+      <w:r>
+        <w:rPr>
+          <w:b/>
+          <w:bCs/>
+          <w:sz w:val="36"/>
+          <w:szCs w:val="36"/>
+        </w:rPr>
+        <w:t>Excel</w:t>
+      </w:r>
+      <w:r>
+        <w:rPr>
+          <w:sz w:val="36"/>
+          <w:szCs w:val="36"/>
+        </w:rPr>
+        <w:t xml:space="preserve"> – for </w:t>
+      </w:r>
+      <w:r>
+        <w:rPr>
+          <w:sz w:val="36"/>
+          <w:szCs w:val="36"/>
+        </w:rPr>
+        <w:t>creating QA documentation.</w:t>
+      </w:r>
+    </w:p>
+    <w:p>
+      <w:pPr>
+        <w:pStyle w:val="Heading1"/>
+        <w:rPr>
+          <w:b/>
+          <w:bCs/>
+          <w:color w:val="404040" w:themeColor="text1" w:themeTint="BF"/>
+          <w:sz w:val="48"/>
+          <w:szCs w:val="48"/>
+        </w:rPr>
+      </w:pPr>
+      <w:bookmarkStart w:id="4" w:name="_Toc154239970"/>
+      <w:r>
+        <w:rPr>
+          <w:b/>
+          <w:bCs/>
+          <w:color w:val="404040" w:themeColor="text1" w:themeTint="BF"/>
+          <w:sz w:val="48"/>
+          <w:szCs w:val="48"/>
+        </w:rPr>
+        <w:lastRenderedPageBreak/>
+        <w:t>5.</w:t>
+      </w:r>
+      <w:r>
+        <w:rPr>
+          <w:b/>
+          <w:bCs/>
+          <w:color w:val="404040" w:themeColor="text1" w:themeTint="BF"/>
+          <w:sz w:val="48"/>
+          <w:szCs w:val="48"/>
+        </w:rPr>
+        <w:t>Functions</w:t>
+      </w:r>
+      <w:bookmarkEnd w:id="4"/>
+    </w:p>
+    <w:p>
+      <w:pPr>
+        <w:pStyle w:val="Heading1"/>
+        <w:rPr>
+          <w:b/>
+          <w:bCs/>
+          <w:color w:val="404040" w:themeColor="text1" w:themeTint="BF"/>
+          <w:sz w:val="48"/>
+          <w:szCs w:val="48"/>
+        </w:rPr>
+      </w:pPr>
+      <w:bookmarkStart w:id="5" w:name="_Toc154239971"/>
+      <w:r>
+        <w:rPr>
+          <w:b/>
+          <w:bCs/>
+          <w:color w:val="404040" w:themeColor="text1" w:themeTint="BF"/>
+          <w:sz w:val="48"/>
+          <w:szCs w:val="48"/>
+        </w:rPr>
+        <w:t>6.</w:t>
+      </w:r>
+      <w:r>
+        <w:rPr>
+          <w:b/>
+          <w:bCs/>
+          <w:color w:val="404040" w:themeColor="text1" w:themeTint="BF"/>
+          <w:sz w:val="48"/>
+          <w:szCs w:val="48"/>
+        </w:rPr>
+        <w:t>Block Scheme</w:t>
+      </w:r>
+      <w:bookmarkEnd w:id="5"/>
+    </w:p>
+    <w:p/>
+    <w:p>
+      <w:r>
+        <w:br w:type="page"/>
+      </w:r>
+    </w:p>
+    <w:p/>
+    <w:p>
+      <w:r>
+        <w:br w:type="page"/>
+      </w:r>
+    </w:p>
+    <w:p/>
     <w:sectPr>
-      <w:pgSz w:w="12240" w:h="15840"/>
+      <w:headerReference w:type="even" r:id="rId9"/>
+      <w:headerReference w:type="default" r:id="rId10"/>
+      <w:footerReference w:type="even" r:id="rId11"/>
+      <w:footerReference w:type="default" r:id="rId12"/>
+      <w:headerReference w:type="first" r:id="rId13"/>
+      <w:footerReference w:type="first" r:id="rId14"/>
+      <w:pgSz w:w="11906" w:h="16838" w:code="9"/>
       <w:pgMar w:top="1440" w:right="1440" w:bottom="1440" w:left="1440" w:header="720" w:footer="720" w:gutter="0"/>
+      <w:pgBorders w:offsetFrom="page">
+        <w:top w:val="thinThickMediumGap" w:sz="24" w:space="24" w:color="808080" w:themeColor="background1" w:themeShade="80"/>
+        <w:left w:val="thinThickMediumGap" w:sz="24" w:space="24" w:color="808080" w:themeColor="background1" w:themeShade="80"/>
+        <w:bottom w:val="thickThinMediumGap" w:sz="24" w:space="24" w:color="808080" w:themeColor="background1" w:themeShade="80"/>
+        <w:right w:val="thickThinMediumGap" w:sz="24" w:space="24" w:color="808080" w:themeColor="background1" w:themeShade="80"/>
+      </w:pgBorders>
       <w:cols w:space="720"/>
       <w:docGrid w:linePitch="360"/>
     </w:sectPr>
   </w:body>
 </w:document>
+</file>
+
+<file path=word/endnotes.xml><?xml version="1.0" encoding="utf-8"?>
+<w:endnotes xmlns:wpc="http://schemas.microsoft.com/office/word/2010/wordprocessingCanvas" xmlns:cx="http://schemas.microsoft.com/office/drawing/2014/chartex" xmlns:cx1="http://schemas.microsoft.com/office/drawing/2015/9/8/chartex" xmlns:cx2="http://schemas.microsoft.com/office/drawing/2015/10/21/chartex" xmlns:cx3="http://schemas.microsoft.com/office/drawing/2016/5/9/chartex" xmlns:cx4="http://schemas.microsoft.com/office/drawing/2016/5/10/chartex" xmlns:cx5="http://schemas.microsoft.com/office/drawing/2016/5/11/chartex" xmlns:cx6="http://schemas.microsoft.com/office/drawing/2016/5/12/chartex" xmlns:cx7="http://schemas.microsoft.com/office/drawing/2016/5/13/chartex" xmlns:cx8="http://schemas.microsoft.com/office/drawing/2016/5/14/chartex" xmlns:mc="http://schemas.openxmlformats.org/markup-compatibility/2006" xmlns:aink="http://schemas.microsoft.com/office/drawing/2016/ink" xmlns:am3d="http://schemas.microsoft.com/office/drawing/2017/model3d" xmlns:o="urn:schemas-microsoft-com:office:office" xmlns:oel="http://schemas.microsoft.com/office/2019/extlst" xmlns:r="http://schemas.openxmlformats.org/officeDocument/2006/relationships" xmlns:m="http://schemas.openxmlformats.org/officeDocument/2006/math" xmlns:v="urn:schemas-microsoft-com:vml" xmlns:wp14="http://schemas.microsoft.com/office/word/2010/wordprocessingDrawing" xmlns:wp="http://schemas.openxmlformats.org/drawingml/2006/wordprocessingDrawing" xmlns:w10="urn:schemas-microsoft-com:office:word" xmlns:w="http://schemas.openxmlformats.org/wordprocessingml/2006/main" xmlns:w14="http://schemas.microsoft.com/office/word/2010/wordml" xmlns:w15="http://schemas.microsoft.com/office/word/2012/wordml" xmlns:w16cex="http://schemas.microsoft.com/office/word/2018/wordml/cex" xmlns:w16cid="http://schemas.microsoft.com/office/word/2016/wordml/cid" xmlns:w16="http://schemas.microsoft.com/office/word/2018/wordml" xmlns:w16sdtdh="http://schemas.microsoft.com/office/word/2020/wordml/sdtdatahash" xmlns:w16se="http://schemas.microsoft.com/office/word/2015/wordml/symex" xmlns:wpg="http://schemas.microsoft.com/office/word/2010/wordprocessingGroup" xmlns:wpi="http://schemas.microsoft.com/office/word/2010/wordprocessingInk" xmlns:wne="http://schemas.microsoft.com/office/word/2006/wordml" xmlns:wps="http://schemas.microsoft.com/office/word/2010/wordprocessingShape" mc:Ignorable="w14 w15 w16se w16cid w16 w16cex w16sdtdh wp14">
+  <w:endnote w:type="separator" w:id="-1">
+    <w:p>
+      <w:pPr>
+        <w:spacing w:after="0" w:line="240" w:lineRule="auto"/>
+      </w:pPr>
+      <w:r>
+        <w:separator/>
+      </w:r>
+    </w:p>
+  </w:endnote>
+  <w:endnote w:type="continuationSeparator" w:id="0">
+    <w:p>
+      <w:pPr>
+        <w:spacing w:after="0" w:line="240" w:lineRule="auto"/>
+      </w:pPr>
+      <w:r>
+        <w:continuationSeparator/>
+      </w:r>
+    </w:p>
+  </w:endnote>
+</w:endnotes>
+</file>
+
+<file path=word/footer1.xml><?xml version="1.0" encoding="utf-8"?>
+<w:ftr xmlns:wpc="http://schemas.microsoft.com/office/word/2010/wordprocessingCanvas" xmlns:cx="http://schemas.microsoft.com/office/drawing/2014/chartex" xmlns:cx1="http://schemas.microsoft.com/office/drawing/2015/9/8/chartex" xmlns:cx2="http://schemas.microsoft.com/office/drawing/2015/10/21/chartex" xmlns:cx3="http://schemas.microsoft.com/office/drawing/2016/5/9/chartex" xmlns:cx4="http://schemas.microsoft.com/office/drawing/2016/5/10/chartex" xmlns:cx5="http://schemas.microsoft.com/office/drawing/2016/5/11/chartex" xmlns:cx6="http://schemas.microsoft.com/office/drawing/2016/5/12/chartex" xmlns:cx7="http://schemas.microsoft.com/office/drawing/2016/5/13/chartex" xmlns:cx8="http://schemas.microsoft.com/office/drawing/2016/5/14/chartex" xmlns:mc="http://schemas.openxmlformats.org/markup-compatibility/2006" xmlns:aink="http://schemas.microsoft.com/office/drawing/2016/ink" xmlns:am3d="http://schemas.microsoft.com/office/drawing/2017/model3d" xmlns:o="urn:schemas-microsoft-com:office:office" xmlns:oel="http://schemas.microsoft.com/office/2019/extlst" xmlns:r="http://schemas.openxmlformats.org/officeDocument/2006/relationships" xmlns:m="http://schemas.openxmlformats.org/officeDocument/2006/math" xmlns:v="urn:schemas-microsoft-com:vml" xmlns:wp14="http://schemas.microsoft.com/office/word/2010/wordprocessingDrawing" xmlns:wp="http://schemas.openxmlformats.org/drawingml/2006/wordprocessingDrawing" xmlns:w10="urn:schemas-microsoft-com:office:word" xmlns:w="http://schemas.openxmlformats.org/wordprocessingml/2006/main" xmlns:w14="http://schemas.microsoft.com/office/word/2010/wordml" xmlns:w15="http://schemas.microsoft.com/office/word/2012/wordml" xmlns:w16cex="http://schemas.microsoft.com/office/word/2018/wordml/cex" xmlns:w16cid="http://schemas.microsoft.com/office/word/2016/wordml/cid" xmlns:w16="http://schemas.microsoft.com/office/word/2018/wordml" xmlns:w16sdtdh="http://schemas.microsoft.com/office/word/2020/wordml/sdtdatahash" xmlns:w16se="http://schemas.microsoft.com/office/word/2015/wordml/symex" xmlns:wpg="http://schemas.microsoft.com/office/word/2010/wordprocessingGroup" xmlns:wpi="http://schemas.microsoft.com/office/word/2010/wordprocessingInk" xmlns:wne="http://schemas.microsoft.com/office/word/2006/wordml" xmlns:wps="http://schemas.microsoft.com/office/word/2010/wordprocessingShape" mc:Ignorable="w14 w15 w16se w16cid w16 w16cex w16sdtdh wp14">
+  <w:p>
+    <w:pPr>
+      <w:pStyle w:val="Footer"/>
+    </w:pPr>
+  </w:p>
+</w:ftr>
+</file>
+
+<file path=word/footer2.xml><?xml version="1.0" encoding="utf-8"?>
+<w:ftr xmlns:wpc="http://schemas.microsoft.com/office/word/2010/wordprocessingCanvas" xmlns:cx="http://schemas.microsoft.com/office/drawing/2014/chartex" xmlns:cx1="http://schemas.microsoft.com/office/drawing/2015/9/8/chartex" xmlns:cx2="http://schemas.microsoft.com/office/drawing/2015/10/21/chartex" xmlns:cx3="http://schemas.microsoft.com/office/drawing/2016/5/9/chartex" xmlns:cx4="http://schemas.microsoft.com/office/drawing/2016/5/10/chartex" xmlns:cx5="http://schemas.microsoft.com/office/drawing/2016/5/11/chartex" xmlns:cx6="http://schemas.microsoft.com/office/drawing/2016/5/12/chartex" xmlns:cx7="http://schemas.microsoft.com/office/drawing/2016/5/13/chartex" xmlns:cx8="http://schemas.microsoft.com/office/drawing/2016/5/14/chartex" xmlns:mc="http://schemas.openxmlformats.org/markup-compatibility/2006" xmlns:aink="http://schemas.microsoft.com/office/drawing/2016/ink" xmlns:am3d="http://schemas.microsoft.com/office/drawing/2017/model3d" xmlns:o="urn:schemas-microsoft-com:office:office" xmlns:oel="http://schemas.microsoft.com/office/2019/extlst" xmlns:r="http://schemas.openxmlformats.org/officeDocument/2006/relationships" xmlns:m="http://schemas.openxmlformats.org/officeDocument/2006/math" xmlns:v="urn:schemas-microsoft-com:vml" xmlns:wp14="http://schemas.microsoft.com/office/word/2010/wordprocessingDrawing" xmlns:wp="http://schemas.openxmlformats.org/drawingml/2006/wordprocessingDrawing" xmlns:w10="urn:schemas-microsoft-com:office:word" xmlns:w="http://schemas.openxmlformats.org/wordprocessingml/2006/main" xmlns:w14="http://schemas.microsoft.com/office/word/2010/wordml" xmlns:w15="http://schemas.microsoft.com/office/word/2012/wordml" xmlns:w16cex="http://schemas.microsoft.com/office/word/2018/wordml/cex" xmlns:w16cid="http://schemas.microsoft.com/office/word/2016/wordml/cid" xmlns:w16="http://schemas.microsoft.com/office/word/2018/wordml" xmlns:w16sdtdh="http://schemas.microsoft.com/office/word/2020/wordml/sdtdatahash" xmlns:w16se="http://schemas.microsoft.com/office/word/2015/wordml/symex" xmlns:wpg="http://schemas.microsoft.com/office/word/2010/wordprocessingGroup" xmlns:wpi="http://schemas.microsoft.com/office/word/2010/wordprocessingInk" xmlns:wne="http://schemas.microsoft.com/office/word/2006/wordml" xmlns:wps="http://schemas.microsoft.com/office/word/2010/wordprocessingShape" mc:Ignorable="w14 w15 w16se w16cid w16 w16cex w16sdtdh wp14">
+  <w:p>
+    <w:pPr>
+      <w:pStyle w:val="Footer"/>
+    </w:pPr>
+  </w:p>
+</w:ftr>
+</file>
+
+<file path=word/footer3.xml><?xml version="1.0" encoding="utf-8"?>
+<w:ftr xmlns:wpc="http://schemas.microsoft.com/office/word/2010/wordprocessingCanvas" xmlns:cx="http://schemas.microsoft.com/office/drawing/2014/chartex" xmlns:cx1="http://schemas.microsoft.com/office/drawing/2015/9/8/chartex" xmlns:cx2="http://schemas.microsoft.com/office/drawing/2015/10/21/chartex" xmlns:cx3="http://schemas.microsoft.com/office/drawing/2016/5/9/chartex" xmlns:cx4="http://schemas.microsoft.com/office/drawing/2016/5/10/chartex" xmlns:cx5="http://schemas.microsoft.com/office/drawing/2016/5/11/chartex" xmlns:cx6="http://schemas.microsoft.com/office/drawing/2016/5/12/chartex" xmlns:cx7="http://schemas.microsoft.com/office/drawing/2016/5/13/chartex" xmlns:cx8="http://schemas.microsoft.com/office/drawing/2016/5/14/chartex" xmlns:mc="http://schemas.openxmlformats.org/markup-compatibility/2006" xmlns:aink="http://schemas.microsoft.com/office/drawing/2016/ink" xmlns:am3d="http://schemas.microsoft.com/office/drawing/2017/model3d" xmlns:o="urn:schemas-microsoft-com:office:office" xmlns:oel="http://schemas.microsoft.com/office/2019/extlst" xmlns:r="http://schemas.openxmlformats.org/officeDocument/2006/relationships" xmlns:m="http://schemas.openxmlformats.org/officeDocument/2006/math" xmlns:v="urn:schemas-microsoft-com:vml" xmlns:wp14="http://schemas.microsoft.com/office/word/2010/wordprocessingDrawing" xmlns:wp="http://schemas.openxmlformats.org/drawingml/2006/wordprocessingDrawing" xmlns:w10="urn:schemas-microsoft-com:office:word" xmlns:w="http://schemas.openxmlformats.org/wordprocessingml/2006/main" xmlns:w14="http://schemas.microsoft.com/office/word/2010/wordml" xmlns:w15="http://schemas.microsoft.com/office/word/2012/wordml" xmlns:w16cex="http://schemas.microsoft.com/office/word/2018/wordml/cex" xmlns:w16cid="http://schemas.microsoft.com/office/word/2016/wordml/cid" xmlns:w16="http://schemas.microsoft.com/office/word/2018/wordml" xmlns:w16sdtdh="http://schemas.microsoft.com/office/word/2020/wordml/sdtdatahash" xmlns:w16se="http://schemas.microsoft.com/office/word/2015/wordml/symex" xmlns:wpg="http://schemas.microsoft.com/office/word/2010/wordprocessingGroup" xmlns:wpi="http://schemas.microsoft.com/office/word/2010/wordprocessingInk" xmlns:wne="http://schemas.microsoft.com/office/word/2006/wordml" xmlns:wps="http://schemas.microsoft.com/office/word/2010/wordprocessingShape" mc:Ignorable="w14 w15 w16se w16cid w16 w16cex w16sdtdh wp14">
+  <w:p>
+    <w:pPr>
+      <w:pStyle w:val="Footer"/>
+    </w:pPr>
+  </w:p>
+</w:ftr>
+</file>
+
+<file path=word/footnotes.xml><?xml version="1.0" encoding="utf-8"?>
+<w:footnotes xmlns:wpc="http://schemas.microsoft.com/office/word/2010/wordprocessingCanvas" xmlns:cx="http://schemas.microsoft.com/office/drawing/2014/chartex" xmlns:cx1="http://schemas.microsoft.com/office/drawing/2015/9/8/chartex" xmlns:cx2="http://schemas.microsoft.com/office/drawing/2015/10/21/chartex" xmlns:cx3="http://schemas.microsoft.com/office/drawing/2016/5/9/chartex" xmlns:cx4="http://schemas.microsoft.com/office/drawing/2016/5/10/chartex" xmlns:cx5="http://schemas.microsoft.com/office/drawing/2016/5/11/chartex" xmlns:cx6="http://schemas.microsoft.com/office/drawing/2016/5/12/chartex" xmlns:cx7="http://schemas.microsoft.com/office/drawing/2016/5/13/chartex" xmlns:cx8="http://schemas.microsoft.com/office/drawing/2016/5/14/chartex" xmlns:mc="http://schemas.openxmlformats.org/markup-compatibility/2006" xmlns:aink="http://schemas.microsoft.com/office/drawing/2016/ink" xmlns:am3d="http://schemas.microsoft.com/office/drawing/2017/model3d" xmlns:o="urn:schemas-microsoft-com:office:office" xmlns:oel="http://schemas.microsoft.com/office/2019/extlst" xmlns:r="http://schemas.openxmlformats.org/officeDocument/2006/relationships" xmlns:m="http://schemas.openxmlformats.org/officeDocument/2006/math" xmlns:v="urn:schemas-microsoft-com:vml" xmlns:wp14="http://schemas.microsoft.com/office/word/2010/wordprocessingDrawing" xmlns:wp="http://schemas.openxmlformats.org/drawingml/2006/wordprocessingDrawing" xmlns:w10="urn:schemas-microsoft-com:office:word" xmlns:w="http://schemas.openxmlformats.org/wordprocessingml/2006/main" xmlns:w14="http://schemas.microsoft.com/office/word/2010/wordml" xmlns:w15="http://schemas.microsoft.com/office/word/2012/wordml" xmlns:w16cex="http://schemas.microsoft.com/office/word/2018/wordml/cex" xmlns:w16cid="http://schemas.microsoft.com/office/word/2016/wordml/cid" xmlns:w16="http://schemas.microsoft.com/office/word/2018/wordml" xmlns:w16sdtdh="http://schemas.microsoft.com/office/word/2020/wordml/sdtdatahash" xmlns:w16se="http://schemas.microsoft.com/office/word/2015/wordml/symex" xmlns:wpg="http://schemas.microsoft.com/office/word/2010/wordprocessingGroup" xmlns:wpi="http://schemas.microsoft.com/office/word/2010/wordprocessingInk" xmlns:wne="http://schemas.microsoft.com/office/word/2006/wordml" xmlns:wps="http://schemas.microsoft.com/office/word/2010/wordprocessingShape" mc:Ignorable="w14 w15 w16se w16cid w16 w16cex w16sdtdh wp14">
+  <w:footnote w:type="separator" w:id="-1">
+    <w:p>
+      <w:pPr>
+        <w:spacing w:after="0" w:line="240" w:lineRule="auto"/>
+      </w:pPr>
+      <w:r>
+        <w:separator/>
+      </w:r>
+    </w:p>
+  </w:footnote>
+  <w:footnote w:type="continuationSeparator" w:id="0">
+    <w:p>
+      <w:pPr>
+        <w:spacing w:after="0" w:line="240" w:lineRule="auto"/>
+      </w:pPr>
+      <w:r>
+        <w:continuationSeparator/>
+      </w:r>
+    </w:p>
+  </w:footnote>
+</w:footnotes>
+</file>
+
+<file path=word/header1.xml><?xml version="1.0" encoding="utf-8"?>
+<w:hdr xmlns:wpc="http://schemas.microsoft.com/office/word/2010/wordprocessingCanvas" xmlns:cx="http://schemas.microsoft.com/office/drawing/2014/chartex" xmlns:cx1="http://schemas.microsoft.com/office/drawing/2015/9/8/chartex" xmlns:cx2="http://schemas.microsoft.com/office/drawing/2015/10/21/chartex" xmlns:cx3="http://schemas.microsoft.com/office/drawing/2016/5/9/chartex" xmlns:cx4="http://schemas.microsoft.com/office/drawing/2016/5/10/chartex" xmlns:cx5="http://schemas.microsoft.com/office/drawing/2016/5/11/chartex" xmlns:cx6="http://schemas.microsoft.com/office/drawing/2016/5/12/chartex" xmlns:cx7="http://schemas.microsoft.com/office/drawing/2016/5/13/chartex" xmlns:cx8="http://schemas.microsoft.com/office/drawing/2016/5/14/chartex" xmlns:mc="http://schemas.openxmlformats.org/markup-compatibility/2006" xmlns:aink="http://schemas.microsoft.com/office/drawing/2016/ink" xmlns:am3d="http://schemas.microsoft.com/office/drawing/2017/model3d" xmlns:o="urn:schemas-microsoft-com:office:office" xmlns:oel="http://schemas.microsoft.com/office/2019/extlst" xmlns:r="http://schemas.openxmlformats.org/officeDocument/2006/relationships" xmlns:m="http://schemas.openxmlformats.org/officeDocument/2006/math" xmlns:v="urn:schemas-microsoft-com:vml" xmlns:wp14="http://schemas.microsoft.com/office/word/2010/wordprocessingDrawing" xmlns:wp="http://schemas.openxmlformats.org/drawingml/2006/wordprocessingDrawing" xmlns:w10="urn:schemas-microsoft-com:office:word" xmlns:w="http://schemas.openxmlformats.org/wordprocessingml/2006/main" xmlns:w14="http://schemas.microsoft.com/office/word/2010/wordml" xmlns:w15="http://schemas.microsoft.com/office/word/2012/wordml" xmlns:w16cex="http://schemas.microsoft.com/office/word/2018/wordml/cex" xmlns:w16cid="http://schemas.microsoft.com/office/word/2016/wordml/cid" xmlns:w16="http://schemas.microsoft.com/office/word/2018/wordml" xmlns:w16sdtdh="http://schemas.microsoft.com/office/word/2020/wordml/sdtdatahash" xmlns:w16se="http://schemas.microsoft.com/office/word/2015/wordml/symex" xmlns:wpg="http://schemas.microsoft.com/office/word/2010/wordprocessingGroup" xmlns:wpi="http://schemas.microsoft.com/office/word/2010/wordprocessingInk" xmlns:wne="http://schemas.microsoft.com/office/word/2006/wordml" xmlns:wps="http://schemas.microsoft.com/office/word/2010/wordprocessingShape" mc:Ignorable="w14 w15 w16se w16cid w16 w16cex w16sdtdh wp14">
+  <w:p>
+    <w:pPr>
+      <w:pStyle w:val="Header"/>
+    </w:pPr>
+    <w:r>
+      <w:rPr>
+        <w:noProof/>
+      </w:rPr>
+      <w:pict w14:anchorId="0C1A9A92">
+        <v:shapetype id="_x0000_t75" coordsize="21600,21600" o:spt="75" o:preferrelative="t" path="m@4@5l@4@11@9@11@9@5xe" filled="f" stroked="f">
+          <v:stroke joinstyle="miter"/>
+          <v:formulas>
+            <v:f eqn="if lineDrawn pixelLineWidth 0"/>
+            <v:f eqn="sum @0 1 0"/>
+            <v:f eqn="sum 0 0 @1"/>
+            <v:f eqn="prod @2 1 2"/>
+            <v:f eqn="prod @3 21600 pixelWidth"/>
+            <v:f eqn="prod @3 21600 pixelHeight"/>
+            <v:f eqn="sum @0 0 1"/>
+            <v:f eqn="prod @6 1 2"/>
+            <v:f eqn="prod @7 21600 pixelWidth"/>
+            <v:f eqn="sum @8 21600 0"/>
+            <v:f eqn="prod @7 21600 pixelHeight"/>
+            <v:f eqn="sum @10 21600 0"/>
+          </v:formulas>
+          <v:path o:extrusionok="f" gradientshapeok="t" o:connecttype="rect"/>
+          <o:lock v:ext="edit" aspectratio="t"/>
+        </v:shapetype>
+        <v:shape id="WordPictureWatermark1626252235" o:spid="_x0000_s1026" type="#_x0000_t75" style="position:absolute;margin-left:0;margin-top:0;width:450.9pt;height:291.2pt;z-index:-251657216;mso-position-horizontal:center;mso-position-horizontal-relative:margin;mso-position-vertical:center;mso-position-vertical-relative:margin" o:allowincell="f">
+          <v:imagedata r:id="rId1" o:title="Logo" gain="19661f" blacklevel="22938f"/>
+        </v:shape>
+      </w:pict>
+    </w:r>
+  </w:p>
+</w:hdr>
+</file>
+
+<file path=word/header2.xml><?xml version="1.0" encoding="utf-8"?>
+<w:hdr xmlns:wpc="http://schemas.microsoft.com/office/word/2010/wordprocessingCanvas" xmlns:cx="http://schemas.microsoft.com/office/drawing/2014/chartex" xmlns:cx1="http://schemas.microsoft.com/office/drawing/2015/9/8/chartex" xmlns:cx2="http://schemas.microsoft.com/office/drawing/2015/10/21/chartex" xmlns:cx3="http://schemas.microsoft.com/office/drawing/2016/5/9/chartex" xmlns:cx4="http://schemas.microsoft.com/office/drawing/2016/5/10/chartex" xmlns:cx5="http://schemas.microsoft.com/office/drawing/2016/5/11/chartex" xmlns:cx6="http://schemas.microsoft.com/office/drawing/2016/5/12/chartex" xmlns:cx7="http://schemas.microsoft.com/office/drawing/2016/5/13/chartex" xmlns:cx8="http://schemas.microsoft.com/office/drawing/2016/5/14/chartex" xmlns:mc="http://schemas.openxmlformats.org/markup-compatibility/2006" xmlns:aink="http://schemas.microsoft.com/office/drawing/2016/ink" xmlns:am3d="http://schemas.microsoft.com/office/drawing/2017/model3d" xmlns:o="urn:schemas-microsoft-com:office:office" xmlns:oel="http://schemas.microsoft.com/office/2019/extlst" xmlns:r="http://schemas.openxmlformats.org/officeDocument/2006/relationships" xmlns:m="http://schemas.openxmlformats.org/officeDocument/2006/math" xmlns:v="urn:schemas-microsoft-com:vml" xmlns:wp14="http://schemas.microsoft.com/office/word/2010/wordprocessingDrawing" xmlns:wp="http://schemas.openxmlformats.org/drawingml/2006/wordprocessingDrawing" xmlns:w10="urn:schemas-microsoft-com:office:word" xmlns:w="http://schemas.openxmlformats.org/wordprocessingml/2006/main" xmlns:w14="http://schemas.microsoft.com/office/word/2010/wordml" xmlns:w15="http://schemas.microsoft.com/office/word/2012/wordml" xmlns:w16cex="http://schemas.microsoft.com/office/word/2018/wordml/cex" xmlns:w16cid="http://schemas.microsoft.com/office/word/2016/wordml/cid" xmlns:w16="http://schemas.microsoft.com/office/word/2018/wordml" xmlns:w16sdtdh="http://schemas.microsoft.com/office/word/2020/wordml/sdtdatahash" xmlns:w16se="http://schemas.microsoft.com/office/word/2015/wordml/symex" xmlns:wpg="http://schemas.microsoft.com/office/word/2010/wordprocessingGroup" xmlns:wpi="http://schemas.microsoft.com/office/word/2010/wordprocessingInk" xmlns:wne="http://schemas.microsoft.com/office/word/2006/wordml" xmlns:wps="http://schemas.microsoft.com/office/word/2010/wordprocessingShape" mc:Ignorable="w14 w15 w16se w16cid w16 w16cex w16sdtdh wp14">
+  <w:p>
+    <w:pPr>
+      <w:pStyle w:val="Header"/>
+    </w:pPr>
+    <w:r>
+      <w:rPr>
+        <w:noProof/>
+      </w:rPr>
+      <w:pict w14:anchorId="24375C60">
+        <v:shapetype id="_x0000_t75" coordsize="21600,21600" o:spt="75" o:preferrelative="t" path="m@4@5l@4@11@9@11@9@5xe" filled="f" stroked="f">
+          <v:stroke joinstyle="miter"/>
+          <v:formulas>
+            <v:f eqn="if lineDrawn pixelLineWidth 0"/>
+            <v:f eqn="sum @0 1 0"/>
+            <v:f eqn="sum 0 0 @1"/>
+            <v:f eqn="prod @2 1 2"/>
+            <v:f eqn="prod @3 21600 pixelWidth"/>
+            <v:f eqn="prod @3 21600 pixelHeight"/>
+            <v:f eqn="sum @0 0 1"/>
+            <v:f eqn="prod @6 1 2"/>
+            <v:f eqn="prod @7 21600 pixelWidth"/>
+            <v:f eqn="sum @8 21600 0"/>
+            <v:f eqn="prod @7 21600 pixelHeight"/>
+            <v:f eqn="sum @10 21600 0"/>
+          </v:formulas>
+          <v:path o:extrusionok="f" gradientshapeok="t" o:connecttype="rect"/>
+          <o:lock v:ext="edit" aspectratio="t"/>
+        </v:shapetype>
+        <v:shape id="WordPictureWatermark1626252236" o:spid="_x0000_s1027" type="#_x0000_t75" style="position:absolute;margin-left:0;margin-top:0;width:450.9pt;height:291.2pt;z-index:-251656192;mso-position-horizontal:center;mso-position-horizontal-relative:margin;mso-position-vertical:center;mso-position-vertical-relative:margin" o:allowincell="f">
+          <v:imagedata r:id="rId1" o:title="Logo" gain="19661f" blacklevel="22938f"/>
+        </v:shape>
+      </w:pict>
+    </w:r>
+  </w:p>
+</w:hdr>
+</file>
+
+<file path=word/header3.xml><?xml version="1.0" encoding="utf-8"?>
+<w:hdr xmlns:wpc="http://schemas.microsoft.com/office/word/2010/wordprocessingCanvas" xmlns:cx="http://schemas.microsoft.com/office/drawing/2014/chartex" xmlns:cx1="http://schemas.microsoft.com/office/drawing/2015/9/8/chartex" xmlns:cx2="http://schemas.microsoft.com/office/drawing/2015/10/21/chartex" xmlns:cx3="http://schemas.microsoft.com/office/drawing/2016/5/9/chartex" xmlns:cx4="http://schemas.microsoft.com/office/drawing/2016/5/10/chartex" xmlns:cx5="http://schemas.microsoft.com/office/drawing/2016/5/11/chartex" xmlns:cx6="http://schemas.microsoft.com/office/drawing/2016/5/12/chartex" xmlns:cx7="http://schemas.microsoft.com/office/drawing/2016/5/13/chartex" xmlns:cx8="http://schemas.microsoft.com/office/drawing/2016/5/14/chartex" xmlns:mc="http://schemas.openxmlformats.org/markup-compatibility/2006" xmlns:aink="http://schemas.microsoft.com/office/drawing/2016/ink" xmlns:am3d="http://schemas.microsoft.com/office/drawing/2017/model3d" xmlns:o="urn:schemas-microsoft-com:office:office" xmlns:oel="http://schemas.microsoft.com/office/2019/extlst" xmlns:r="http://schemas.openxmlformats.org/officeDocument/2006/relationships" xmlns:m="http://schemas.openxmlformats.org/officeDocument/2006/math" xmlns:v="urn:schemas-microsoft-com:vml" xmlns:wp14="http://schemas.microsoft.com/office/word/2010/wordprocessingDrawing" xmlns:wp="http://schemas.openxmlformats.org/drawingml/2006/wordprocessingDrawing" xmlns:w10="urn:schemas-microsoft-com:office:word" xmlns:w="http://schemas.openxmlformats.org/wordprocessingml/2006/main" xmlns:w14="http://schemas.microsoft.com/office/word/2010/wordml" xmlns:w15="http://schemas.microsoft.com/office/word/2012/wordml" xmlns:w16cex="http://schemas.microsoft.com/office/word/2018/wordml/cex" xmlns:w16cid="http://schemas.microsoft.com/office/word/2016/wordml/cid" xmlns:w16="http://schemas.microsoft.com/office/word/2018/wordml" xmlns:w16sdtdh="http://schemas.microsoft.com/office/word/2020/wordml/sdtdatahash" xmlns:w16se="http://schemas.microsoft.com/office/word/2015/wordml/symex" xmlns:wpg="http://schemas.microsoft.com/office/word/2010/wordprocessingGroup" xmlns:wpi="http://schemas.microsoft.com/office/word/2010/wordprocessingInk" xmlns:wne="http://schemas.microsoft.com/office/word/2006/wordml" xmlns:wps="http://schemas.microsoft.com/office/word/2010/wordprocessingShape" mc:Ignorable="w14 w15 w16se w16cid w16 w16cex w16sdtdh wp14">
+  <w:p>
+    <w:pPr>
+      <w:pStyle w:val="Header"/>
+    </w:pPr>
+    <w:r>
+      <w:rPr>
+        <w:noProof/>
+      </w:rPr>
+      <w:pict w14:anchorId="7E7D7C8F">
+        <v:shapetype id="_x0000_t75" coordsize="21600,21600" o:spt="75" o:preferrelative="t" path="m@4@5l@4@11@9@11@9@5xe" filled="f" stroked="f">
+          <v:stroke joinstyle="miter"/>
+          <v:formulas>
+            <v:f eqn="if lineDrawn pixelLineWidth 0"/>
+            <v:f eqn="sum @0 1 0"/>
+            <v:f eqn="sum 0 0 @1"/>
+            <v:f eqn="prod @2 1 2"/>
+            <v:f eqn="prod @3 21600 pixelWidth"/>
+            <v:f eqn="prod @3 21600 pixelHeight"/>
+            <v:f eqn="sum @0 0 1"/>
+            <v:f eqn="prod @6 1 2"/>
+            <v:f eqn="prod @7 21600 pixelWidth"/>
+            <v:f eqn="sum @8 21600 0"/>
+            <v:f eqn="prod @7 21600 pixelHeight"/>
+            <v:f eqn="sum @10 21600 0"/>
+          </v:formulas>
+          <v:path o:extrusionok="f" gradientshapeok="t" o:connecttype="rect"/>
+          <o:lock v:ext="edit" aspectratio="t"/>
+        </v:shapetype>
+        <v:shape id="WordPictureWatermark1626252234" o:spid="_x0000_s1025" type="#_x0000_t75" style="position:absolute;margin-left:0;margin-top:0;width:450.9pt;height:291.2pt;z-index:-251658240;mso-position-horizontal:center;mso-position-horizontal-relative:margin;mso-position-vertical:center;mso-position-vertical-relative:margin" o:allowincell="f">
+          <v:imagedata r:id="rId1" o:title="Logo" gain="19661f" blacklevel="22938f"/>
+        </v:shape>
+      </w:pict>
+    </w:r>
+  </w:p>
+</w:hdr>
+</file>
+
+<file path=word/numbering.xml><?xml version="1.0" encoding="utf-8"?>
+<w:numbering xmlns:wpc="http://schemas.microsoft.com/office/word/2010/wordprocessingCanvas" xmlns:cx="http://schemas.microsoft.com/office/drawing/2014/chartex" xmlns:cx1="http://schemas.microsoft.com/office/drawing/2015/9/8/chartex" xmlns:cx2="http://schemas.microsoft.com/office/drawing/2015/10/21/chartex" xmlns:cx3="http://schemas.microsoft.com/office/drawing/2016/5/9/chartex" xmlns:cx4="http://schemas.microsoft.com/office/drawing/2016/5/10/chartex" xmlns:cx5="http://schemas.microsoft.com/office/drawing/2016/5/11/chartex" xmlns:cx6="http://schemas.microsoft.com/office/drawing/2016/5/12/chartex" xmlns:cx7="http://schemas.microsoft.com/office/drawing/2016/5/13/chartex" xmlns:cx8="http://schemas.microsoft.com/office/drawing/2016/5/14/chartex" xmlns:mc="http://schemas.openxmlformats.org/markup-compatibility/2006" xmlns:aink="http://schemas.microsoft.com/office/drawing/2016/ink" xmlns:am3d="http://schemas.microsoft.com/office/drawing/2017/model3d" xmlns:o="urn:schemas-microsoft-com:office:office" xmlns:oel="http://schemas.microsoft.com/office/2019/extlst" xmlns:r="http://schemas.openxmlformats.org/officeDocument/2006/relationships" xmlns:m="http://schemas.openxmlformats.org/officeDocument/2006/math" xmlns:v="urn:schemas-microsoft-com:vml" xmlns:wp14="http://schemas.microsoft.com/office/word/2010/wordprocessingDrawing" xmlns:wp="http://schemas.openxmlformats.org/drawingml/2006/wordprocessingDrawing" xmlns:w10="urn:schemas-microsoft-com:office:word" xmlns:w="http://schemas.openxmlformats.org/wordprocessingml/2006/main" xmlns:w14="http://schemas.microsoft.com/office/word/2010/wordml" xmlns:w15="http://schemas.microsoft.com/office/word/2012/wordml" xmlns:w16cex="http://schemas.microsoft.com/office/word/2018/wordml/cex" xmlns:w16cid="http://schemas.microsoft.com/office/word/2016/wordml/cid" xmlns:w16="http://schemas.microsoft.com/office/word/2018/wordml" xmlns:w16sdtdh="http://schemas.microsoft.com/office/word/2020/wordml/sdtdatahash" xmlns:w16se="http://schemas.microsoft.com/office/word/2015/wordml/symex" xmlns:wpg="http://schemas.microsoft.com/office/word/2010/wordprocessingGroup" xmlns:wpi="http://schemas.microsoft.com/office/word/2010/wordprocessingInk" xmlns:wne="http://schemas.microsoft.com/office/word/2006/wordml" xmlns:wps="http://schemas.microsoft.com/office/word/2010/wordprocessingShape" mc:Ignorable="w14 w15 w16se w16cid w16 w16cex w16sdtdh wp14">
+  <w:abstractNum w:abstractNumId="0" w15:restartNumberingAfterBreak="0">
+    <w:nsid w:val="66B74EBC"/>
+    <w:multiLevelType w:val="hybridMultilevel"/>
+    <w:tmpl w:val="AED00CAE"/>
+    <w:lvl w:ilvl="0" w:tplc="04090003">
+      <w:start w:val="1"/>
+      <w:numFmt w:val="bullet"/>
+      <w:lvlText w:val="o"/>
+      <w:lvlJc w:val="left"/>
+      <w:pPr>
+        <w:ind w:left="720" w:hanging="360"/>
+      </w:pPr>
+      <w:rPr>
+        <w:rFonts w:ascii="Courier New" w:hAnsi="Courier New" w:cs="Courier New" w:hint="default"/>
+      </w:rPr>
+    </w:lvl>
+    <w:lvl w:ilvl="1" w:tplc="04090003" w:tentative="1">
+      <w:start w:val="1"/>
+      <w:numFmt w:val="bullet"/>
+      <w:lvlText w:val="o"/>
+      <w:lvlJc w:val="left"/>
+      <w:pPr>
+        <w:ind w:left="1440" w:hanging="360"/>
+      </w:pPr>
+      <w:rPr>
+        <w:rFonts w:ascii="Courier New" w:hAnsi="Courier New" w:cs="Courier New" w:hint="default"/>
+      </w:rPr>
+    </w:lvl>
+    <w:lvl w:ilvl="2" w:tplc="04090005" w:tentative="1">
+      <w:start w:val="1"/>
+      <w:numFmt w:val="bullet"/>
+      <w:lvlText w:val=""/>
+      <w:lvlJc w:val="left"/>
+      <w:pPr>
+        <w:ind w:left="2160" w:hanging="360"/>
+      </w:pPr>
+      <w:rPr>
+        <w:rFonts w:ascii="Wingdings" w:hAnsi="Wingdings" w:hint="default"/>
+      </w:rPr>
+    </w:lvl>
+    <w:lvl w:ilvl="3" w:tplc="04090001" w:tentative="1">
+      <w:start w:val="1"/>
+      <w:numFmt w:val="bullet"/>
+      <w:lvlText w:val=""/>
+      <w:lvlJc w:val="left"/>
+      <w:pPr>
+        <w:ind w:left="2880" w:hanging="360"/>
+      </w:pPr>
+      <w:rPr>
+        <w:rFonts w:ascii="Symbol" w:hAnsi="Symbol" w:hint="default"/>
+      </w:rPr>
+    </w:lvl>
+    <w:lvl w:ilvl="4" w:tplc="04090003" w:tentative="1">
+      <w:start w:val="1"/>
+      <w:numFmt w:val="bullet"/>
+      <w:lvlText w:val="o"/>
+      <w:lvlJc w:val="left"/>
+      <w:pPr>
+        <w:ind w:left="3600" w:hanging="360"/>
+      </w:pPr>
+      <w:rPr>
+        <w:rFonts w:ascii="Courier New" w:hAnsi="Courier New" w:cs="Courier New" w:hint="default"/>
+      </w:rPr>
+    </w:lvl>
+    <w:lvl w:ilvl="5" w:tplc="04090005" w:tentative="1">
+      <w:start w:val="1"/>
+      <w:numFmt w:val="bullet"/>
+      <w:lvlText w:val=""/>
+      <w:lvlJc w:val="left"/>
+      <w:pPr>
+        <w:ind w:left="4320" w:hanging="360"/>
+      </w:pPr>
+      <w:rPr>
+        <w:rFonts w:ascii="Wingdings" w:hAnsi="Wingdings" w:hint="default"/>
+      </w:rPr>
+    </w:lvl>
+    <w:lvl w:ilvl="6" w:tplc="04090001" w:tentative="1">
+      <w:start w:val="1"/>
+      <w:numFmt w:val="bullet"/>
+      <w:lvlText w:val=""/>
+      <w:lvlJc w:val="left"/>
+      <w:pPr>
+        <w:ind w:left="5040" w:hanging="360"/>
+      </w:pPr>
+      <w:rPr>
+        <w:rFonts w:ascii="Symbol" w:hAnsi="Symbol" w:hint="default"/>
+      </w:rPr>
+    </w:lvl>
+    <w:lvl w:ilvl="7" w:tplc="04090003" w:tentative="1">
+      <w:start w:val="1"/>
+      <w:numFmt w:val="bullet"/>
+      <w:lvlText w:val="o"/>
+      <w:lvlJc w:val="left"/>
+      <w:pPr>
+        <w:ind w:left="5760" w:hanging="360"/>
+      </w:pPr>
+      <w:rPr>
+        <w:rFonts w:ascii="Courier New" w:hAnsi="Courier New" w:cs="Courier New" w:hint="default"/>
+      </w:rPr>
+    </w:lvl>
+    <w:lvl w:ilvl="8" w:tplc="04090005" w:tentative="1">
+      <w:start w:val="1"/>
+      <w:numFmt w:val="bullet"/>
+      <w:lvlText w:val=""/>
+      <w:lvlJc w:val="left"/>
+      <w:pPr>
+        <w:ind w:left="6480" w:hanging="360"/>
+      </w:pPr>
+      <w:rPr>
+        <w:rFonts w:ascii="Wingdings" w:hAnsi="Wingdings" w:hint="default"/>
+      </w:rPr>
+    </w:lvl>
+  </w:abstractNum>
+  <w:abstractNum w:abstractNumId="1" w15:restartNumberingAfterBreak="0">
+    <w:nsid w:val="7A317B80"/>
+    <w:multiLevelType w:val="hybridMultilevel"/>
+    <w:tmpl w:val="6AC439F6"/>
+    <w:lvl w:ilvl="0" w:tplc="0409000F">
+      <w:start w:val="1"/>
+      <w:numFmt w:val="decimal"/>
+      <w:lvlText w:val="%1."/>
+      <w:lvlJc w:val="left"/>
+      <w:pPr>
+        <w:ind w:left="720" w:hanging="360"/>
+      </w:pPr>
+    </w:lvl>
+    <w:lvl w:ilvl="1" w:tplc="04090019" w:tentative="1">
+      <w:start w:val="1"/>
+      <w:numFmt w:val="lowerLetter"/>
+      <w:lvlText w:val="%2."/>
+      <w:lvlJc w:val="left"/>
+      <w:pPr>
+        <w:ind w:left="1440" w:hanging="360"/>
+      </w:pPr>
+    </w:lvl>
+    <w:lvl w:ilvl="2" w:tplc="0409001B" w:tentative="1">
+      <w:start w:val="1"/>
+      <w:numFmt w:val="lowerRoman"/>
+      <w:lvlText w:val="%3."/>
+      <w:lvlJc w:val="right"/>
+      <w:pPr>
+        <w:ind w:left="2160" w:hanging="180"/>
+      </w:pPr>
+    </w:lvl>
+    <w:lvl w:ilvl="3" w:tplc="0409000F" w:tentative="1">
+      <w:start w:val="1"/>
+      <w:numFmt w:val="decimal"/>
+      <w:lvlText w:val="%4."/>
+      <w:lvlJc w:val="left"/>
+      <w:pPr>
+        <w:ind w:left="2880" w:hanging="360"/>
+      </w:pPr>
+    </w:lvl>
+    <w:lvl w:ilvl="4" w:tplc="04090019" w:tentative="1">
+      <w:start w:val="1"/>
+      <w:numFmt w:val="lowerLetter"/>
+      <w:lvlText w:val="%5."/>
+      <w:lvlJc w:val="left"/>
+      <w:pPr>
+        <w:ind w:left="3600" w:hanging="360"/>
+      </w:pPr>
+    </w:lvl>
+    <w:lvl w:ilvl="5" w:tplc="0409001B" w:tentative="1">
+      <w:start w:val="1"/>
+      <w:numFmt w:val="lowerRoman"/>
+      <w:lvlText w:val="%6."/>
+      <w:lvlJc w:val="right"/>
+      <w:pPr>
+        <w:ind w:left="4320" w:hanging="180"/>
+      </w:pPr>
+    </w:lvl>
+    <w:lvl w:ilvl="6" w:tplc="0409000F" w:tentative="1">
+      <w:start w:val="1"/>
+      <w:numFmt w:val="decimal"/>
+      <w:lvlText w:val="%7."/>
+      <w:lvlJc w:val="left"/>
+      <w:pPr>
+        <w:ind w:left="5040" w:hanging="360"/>
+      </w:pPr>
+    </w:lvl>
+    <w:lvl w:ilvl="7" w:tplc="04090019" w:tentative="1">
+      <w:start w:val="1"/>
+      <w:numFmt w:val="lowerLetter"/>
+      <w:lvlText w:val="%8."/>
+      <w:lvlJc w:val="left"/>
+      <w:pPr>
+        <w:ind w:left="5760" w:hanging="360"/>
+      </w:pPr>
+    </w:lvl>
+    <w:lvl w:ilvl="8" w:tplc="0409001B" w:tentative="1">
+      <w:start w:val="1"/>
+      <w:numFmt w:val="lowerRoman"/>
+      <w:lvlText w:val="%9."/>
+      <w:lvlJc w:val="right"/>
+      <w:pPr>
+        <w:ind w:left="6480" w:hanging="180"/>
+      </w:pPr>
+    </w:lvl>
+  </w:abstractNum>
+  <w:num w:numId="1" w16cid:durableId="1370958696">
+    <w:abstractNumId w:val="1"/>
+  </w:num>
+  <w:num w:numId="2" w16cid:durableId="915632151">
+    <w:abstractNumId w:val="0"/>
+  </w:num>
+</w:numbering>
 </file>
 
 <file path=word/styles.xml><?xml version="1.0" encoding="utf-8"?>
@@ -414,10 +2851,30 @@
     <w:name w:val="Normal"/>
     <w:qFormat/>
   </w:style>
+  <w:style w:type="paragraph" w:styleId="Heading1">
+    <w:name w:val="heading 1"/>
+    <w:basedOn w:val="Normal"/>
+    <w:next w:val="Normal"/>
+    <w:link w:val="Heading1Char"/>
+    <w:uiPriority w:val="9"/>
+    <w:qFormat/>
+    <w:rsid w:val="005F2EED"/>
+    <w:pPr>
+      <w:keepNext/>
+      <w:keepLines/>
+      <w:spacing w:before="240" w:after="0"/>
+      <w:outlineLvl w:val="0"/>
+    </w:pPr>
+    <w:rPr>
+      <w:rFonts w:asciiTheme="majorHAnsi" w:eastAsiaTheme="majorEastAsia" w:hAnsiTheme="majorHAnsi" w:cstheme="majorBidi"/>
+      <w:color w:val="2F5496" w:themeColor="accent1" w:themeShade="BF"/>
+      <w:sz w:val="32"/>
+      <w:szCs w:val="32"/>
+    </w:rPr>
+  </w:style>
   <w:style w:type="character" w:default="1" w:styleId="DefaultParagraphFont">
     <w:name w:val="Default Paragraph Font"/>
     <w:uiPriority w:val="1"/>
-    <w:semiHidden/>
     <w:unhideWhenUsed/>
   </w:style>
   <w:style w:type="table" w:default="1" w:styleId="TableNormal">
@@ -440,6 +2897,238 @@
     <w:uiPriority w:val="99"/>
     <w:semiHidden/>
     <w:unhideWhenUsed/>
+  </w:style>
+  <w:style w:type="paragraph" w:styleId="Header">
+    <w:name w:val="header"/>
+    <w:basedOn w:val="Normal"/>
+    <w:link w:val="HeaderChar"/>
+    <w:uiPriority w:val="99"/>
+    <w:unhideWhenUsed/>
+    <w:rsid w:val="004D6021"/>
+    <w:pPr>
+      <w:tabs>
+        <w:tab w:val="center" w:pos="4680"/>
+        <w:tab w:val="right" w:pos="9360"/>
+      </w:tabs>
+      <w:spacing w:after="0" w:line="240" w:lineRule="auto"/>
+    </w:pPr>
+  </w:style>
+  <w:style w:type="character" w:customStyle="1" w:styleId="HeaderChar">
+    <w:name w:val="Header Char"/>
+    <w:basedOn w:val="DefaultParagraphFont"/>
+    <w:link w:val="Header"/>
+    <w:uiPriority w:val="99"/>
+    <w:rsid w:val="004D6021"/>
+  </w:style>
+  <w:style w:type="paragraph" w:styleId="Footer">
+    <w:name w:val="footer"/>
+    <w:basedOn w:val="Normal"/>
+    <w:link w:val="FooterChar"/>
+    <w:uiPriority w:val="99"/>
+    <w:unhideWhenUsed/>
+    <w:rsid w:val="004D6021"/>
+    <w:pPr>
+      <w:tabs>
+        <w:tab w:val="center" w:pos="4680"/>
+        <w:tab w:val="right" w:pos="9360"/>
+      </w:tabs>
+      <w:spacing w:after="0" w:line="240" w:lineRule="auto"/>
+    </w:pPr>
+  </w:style>
+  <w:style w:type="character" w:customStyle="1" w:styleId="FooterChar">
+    <w:name w:val="Footer Char"/>
+    <w:basedOn w:val="DefaultParagraphFont"/>
+    <w:link w:val="Footer"/>
+    <w:uiPriority w:val="99"/>
+    <w:rsid w:val="004D6021"/>
+  </w:style>
+  <w:style w:type="character" w:customStyle="1" w:styleId="Heading1Char">
+    <w:name w:val="Heading 1 Char"/>
+    <w:basedOn w:val="DefaultParagraphFont"/>
+    <w:link w:val="Heading1"/>
+    <w:uiPriority w:val="9"/>
+    <w:rsid w:val="005F2EED"/>
+    <w:rPr>
+      <w:rFonts w:asciiTheme="majorHAnsi" w:eastAsiaTheme="majorEastAsia" w:hAnsiTheme="majorHAnsi" w:cstheme="majorBidi"/>
+      <w:color w:val="2F5496" w:themeColor="accent1" w:themeShade="BF"/>
+      <w:sz w:val="32"/>
+      <w:szCs w:val="32"/>
+    </w:rPr>
+  </w:style>
+  <w:style w:type="paragraph" w:styleId="TOCHeading">
+    <w:name w:val="TOC Heading"/>
+    <w:basedOn w:val="Heading1"/>
+    <w:next w:val="Normal"/>
+    <w:uiPriority w:val="39"/>
+    <w:unhideWhenUsed/>
+    <w:qFormat/>
+    <w:rsid w:val="005F2EED"/>
+    <w:pPr>
+      <w:outlineLvl w:val="9"/>
+    </w:pPr>
+    <w:rPr>
+      <w:kern w:val="0"/>
+      <w14:ligatures w14:val="none"/>
+    </w:rPr>
+  </w:style>
+  <w:style w:type="paragraph" w:styleId="ListParagraph">
+    <w:name w:val="List Paragraph"/>
+    <w:basedOn w:val="Normal"/>
+    <w:uiPriority w:val="34"/>
+    <w:qFormat/>
+    <w:rsid w:val="00717B77"/>
+    <w:pPr>
+      <w:ind w:left="720"/>
+      <w:contextualSpacing/>
+    </w:pPr>
+  </w:style>
+  <w:style w:type="character" w:styleId="IntenseEmphasis">
+    <w:name w:val="Intense Emphasis"/>
+    <w:basedOn w:val="DefaultParagraphFont"/>
+    <w:uiPriority w:val="21"/>
+    <w:qFormat/>
+    <w:rsid w:val="00BA78EA"/>
+    <w:rPr>
+      <w:i/>
+      <w:iCs/>
+      <w:color w:val="4472C4" w:themeColor="accent1"/>
+    </w:rPr>
+  </w:style>
+  <w:style w:type="paragraph" w:styleId="TOC1">
+    <w:name w:val="toc 1"/>
+    <w:basedOn w:val="Normal"/>
+    <w:next w:val="Normal"/>
+    <w:autoRedefine/>
+    <w:uiPriority w:val="39"/>
+    <w:unhideWhenUsed/>
+    <w:rsid w:val="00BA78EA"/>
+    <w:pPr>
+      <w:spacing w:after="100"/>
+    </w:pPr>
+  </w:style>
+  <w:style w:type="character" w:styleId="Hyperlink">
+    <w:name w:val="Hyperlink"/>
+    <w:basedOn w:val="DefaultParagraphFont"/>
+    <w:uiPriority w:val="99"/>
+    <w:unhideWhenUsed/>
+    <w:rsid w:val="00BA78EA"/>
+    <w:rPr>
+      <w:color w:val="0563C1" w:themeColor="hyperlink"/>
+      <w:u w:val="single"/>
+    </w:rPr>
+  </w:style>
+  <w:style w:type="table" w:styleId="TableGrid">
+    <w:name w:val="Table Grid"/>
+    <w:basedOn w:val="TableNormal"/>
+    <w:uiPriority w:val="39"/>
+    <w:rsid w:val="00254F14"/>
+    <w:pPr>
+      <w:spacing w:after="0" w:line="240" w:lineRule="auto"/>
+    </w:pPr>
+    <w:tblPr>
+      <w:tblBorders>
+        <w:top w:val="single" w:sz="4" w:space="0" w:color="auto"/>
+        <w:left w:val="single" w:sz="4" w:space="0" w:color="auto"/>
+        <w:bottom w:val="single" w:sz="4" w:space="0" w:color="auto"/>
+        <w:right w:val="single" w:sz="4" w:space="0" w:color="auto"/>
+        <w:insideH w:val="single" w:sz="4" w:space="0" w:color="auto"/>
+        <w:insideV w:val="single" w:sz="4" w:space="0" w:color="auto"/>
+      </w:tblBorders>
+    </w:tblPr>
+  </w:style>
+  <w:style w:type="table" w:styleId="GridTable4-Accent3">
+    <w:name w:val="Grid Table 4 Accent 3"/>
+    <w:basedOn w:val="TableNormal"/>
+    <w:uiPriority w:val="49"/>
+    <w:rsid w:val="00DF35B2"/>
+    <w:pPr>
+      <w:spacing w:after="0" w:line="240" w:lineRule="auto"/>
+    </w:pPr>
+    <w:tblPr>
+      <w:tblStyleRowBandSize w:val="1"/>
+      <w:tblStyleColBandSize w:val="1"/>
+      <w:tblBorders>
+        <w:top w:val="single" w:sz="4" w:space="0" w:color="C9C9C9" w:themeColor="accent3" w:themeTint="99"/>
+        <w:left w:val="single" w:sz="4" w:space="0" w:color="C9C9C9" w:themeColor="accent3" w:themeTint="99"/>
+        <w:bottom w:val="single" w:sz="4" w:space="0" w:color="C9C9C9" w:themeColor="accent3" w:themeTint="99"/>
+        <w:right w:val="single" w:sz="4" w:space="0" w:color="C9C9C9" w:themeColor="accent3" w:themeTint="99"/>
+        <w:insideH w:val="single" w:sz="4" w:space="0" w:color="C9C9C9" w:themeColor="accent3" w:themeTint="99"/>
+        <w:insideV w:val="single" w:sz="4" w:space="0" w:color="C9C9C9" w:themeColor="accent3" w:themeTint="99"/>
+      </w:tblBorders>
+    </w:tblPr>
+    <w:tblStylePr w:type="firstRow">
+      <w:rPr>
+        <w:b/>
+        <w:bCs/>
+        <w:color w:val="FFFFFF" w:themeColor="background1"/>
+      </w:rPr>
+      <w:tblPr/>
+      <w:tcPr>
+        <w:tcBorders>
+          <w:top w:val="single" w:sz="4" w:space="0" w:color="A5A5A5" w:themeColor="accent3"/>
+          <w:left w:val="single" w:sz="4" w:space="0" w:color="A5A5A5" w:themeColor="accent3"/>
+          <w:bottom w:val="single" w:sz="4" w:space="0" w:color="A5A5A5" w:themeColor="accent3"/>
+          <w:right w:val="single" w:sz="4" w:space="0" w:color="A5A5A5" w:themeColor="accent3"/>
+          <w:insideH w:val="nil"/>
+          <w:insideV w:val="nil"/>
+        </w:tcBorders>
+        <w:shd w:val="clear" w:color="auto" w:fill="A5A5A5" w:themeFill="accent3"/>
+      </w:tcPr>
+    </w:tblStylePr>
+    <w:tblStylePr w:type="lastRow">
+      <w:rPr>
+        <w:b/>
+        <w:bCs/>
+      </w:rPr>
+      <w:tblPr/>
+      <w:tcPr>
+        <w:tcBorders>
+          <w:top w:val="double" w:sz="4" w:space="0" w:color="A5A5A5" w:themeColor="accent3"/>
+        </w:tcBorders>
+      </w:tcPr>
+    </w:tblStylePr>
+    <w:tblStylePr w:type="firstCol">
+      <w:rPr>
+        <w:b/>
+        <w:bCs/>
+      </w:rPr>
+    </w:tblStylePr>
+    <w:tblStylePr w:type="lastCol">
+      <w:rPr>
+        <w:b/>
+        <w:bCs/>
+      </w:rPr>
+    </w:tblStylePr>
+    <w:tblStylePr w:type="band1Vert">
+      <w:tblPr/>
+      <w:tcPr>
+        <w:shd w:val="clear" w:color="auto" w:fill="EDEDED" w:themeFill="accent3" w:themeFillTint="33"/>
+      </w:tcPr>
+    </w:tblStylePr>
+    <w:tblStylePr w:type="band1Horz">
+      <w:tblPr/>
+      <w:tcPr>
+        <w:shd w:val="clear" w:color="auto" w:fill="EDEDED" w:themeFill="accent3" w:themeFillTint="33"/>
+      </w:tcPr>
+    </w:tblStylePr>
+  </w:style>
+  <w:style w:type="paragraph" w:styleId="NormalWeb">
+    <w:name w:val="Normal (Web)"/>
+    <w:basedOn w:val="Normal"/>
+    <w:uiPriority w:val="99"/>
+    <w:semiHidden/>
+    <w:unhideWhenUsed/>
+    <w:rsid w:val="00945C67"/>
+    <w:pPr>
+      <w:spacing w:before="100" w:beforeAutospacing="1" w:after="100" w:afterAutospacing="1" w:line="240" w:lineRule="auto"/>
+    </w:pPr>
+    <w:rPr>
+      <w:rFonts w:ascii="Times New Roman" w:eastAsia="Times New Roman" w:hAnsi="Times New Roman" w:cs="Times New Roman"/>
+      <w:kern w:val="0"/>
+      <w:sz w:val="24"/>
+      <w:szCs w:val="24"/>
+      <w14:ligatures w14:val="none"/>
+    </w:rPr>
   </w:style>
 </w:styles>
 </file>
@@ -737,4 +3426,16 @@
     </a:ext>
   </a:extLst>
 </a:theme>
+</file>
+
+<file path=customXml/item1.xml><?xml version="1.0" encoding="utf-8"?>
+<b:Sources xmlns:b="http://schemas.openxmlformats.org/officeDocument/2006/bibliography" xmlns="http://schemas.openxmlformats.org/officeDocument/2006/bibliography" SelectedStyle="\APASixthEditionOfficeOnline.xsl" StyleName="APA" Version="6"/>
+</file>
+
+<file path=customXml/itemProps1.xml><?xml version="1.0" encoding="utf-8"?>
+<ds:datastoreItem xmlns:ds="http://schemas.openxmlformats.org/officeDocument/2006/customXml" ds:itemID="{E6DA7569-223F-424B-BF22-DC82884A935C}">
+  <ds:schemaRefs>
+    <ds:schemaRef ds:uri="http://schemas.openxmlformats.org/officeDocument/2006/bibliography"/>
+  </ds:schemaRefs>
+</ds:datastoreItem>
 </file>
</xml_diff>